<commit_message>
Updated smart car code
It's now the updated version, the old one is gone
</commit_message>
<xml_diff>
--- a/Logboek PO informatica PyGame.docx
+++ b/Logboek PO informatica PyGame.docx
@@ -740,12 +740,12 @@
               <w:r>
                 <w:fldChar w:fldCharType="separate"/>
               </w:r>
-              <w:hyperlink w:anchor="_Toc5112943" w:history="1">
+              <w:hyperlink w:anchor="_Toc5261165" w:history="1">
                 <w:r>
                   <w:rPr>
                     <w:rStyle w:val="Hyperlink"/>
                   </w:rPr>
-                  <w:t>Werking van het programma</w:t>
+                  <w:t>Logboek</w:t>
                 </w:r>
                 <w:r>
                   <w:rPr>
@@ -763,7 +763,7 @@
                   <w:rPr>
                     <w:webHidden/>
                   </w:rPr>
-                  <w:instrText xml:space="preserve"> PAGEREF _Toc5112943 \h </w:instrText>
+                  <w:instrText xml:space="preserve"> PAGEREF _Toc5261165 \h </w:instrText>
                 </w:r>
                 <w:r>
                   <w:rPr>
@@ -803,13 +803,13 @@
                   <w:lang w:eastAsia="nl-NL"/>
                 </w:rPr>
               </w:pPr>
-              <w:hyperlink w:anchor="_Toc5112944" w:history="1">
+              <w:hyperlink w:anchor="_Toc5261166" w:history="1">
                 <w:r>
                   <w:rPr>
                     <w:rStyle w:val="Hyperlink"/>
                     <w:noProof/>
                   </w:rPr>
-                  <w:t>Hoe werkt het spel?</w:t>
+                  <w:t>Donderdag 28 Februari 2019</w:t>
                 </w:r>
                 <w:r>
                   <w:rPr>
@@ -830,7 +830,220 @@
                     <w:noProof/>
                     <w:webHidden/>
                   </w:rPr>
-                  <w:instrText xml:space="preserve"> PAGEREF _Toc5112944 \h </w:instrText>
+                  <w:instrText xml:space="preserve"> PAGEREF _Toc5261166 \h </w:instrText>
+                </w:r>
+                <w:r>
+                  <w:rPr>
+                    <w:noProof/>
+                    <w:webHidden/>
+                  </w:rPr>
+                </w:r>
+                <w:r>
+                  <w:rPr>
+                    <w:noProof/>
+                    <w:webHidden/>
+                  </w:rPr>
+                  <w:fldChar w:fldCharType="separate"/>
+                </w:r>
+                <w:r>
+                  <w:rPr>
+                    <w:noProof/>
+                    <w:webHidden/>
+                  </w:rPr>
+                  <w:t>2</w:t>
+                </w:r>
+                <w:r>
+                  <w:rPr>
+                    <w:noProof/>
+                    <w:webHidden/>
+                  </w:rPr>
+                  <w:fldChar w:fldCharType="end"/>
+                </w:r>
+              </w:hyperlink>
+            </w:p>
+            <w:p>
+              <w:pPr>
+                <w:pStyle w:val="Inhopg3"/>
+                <w:tabs>
+                  <w:tab w:val="right" w:leader="dot" w:pos="9062"/>
+                </w:tabs>
+                <w:rPr>
+                  <w:rFonts w:asciiTheme="minorHAnsi" w:eastAsiaTheme="minorEastAsia" w:hAnsiTheme="minorHAnsi"/>
+                  <w:noProof/>
+                  <w:sz w:val="22"/>
+                  <w:lang w:eastAsia="nl-NL"/>
+                </w:rPr>
+              </w:pPr>
+              <w:hyperlink w:anchor="_Toc5261167" w:history="1">
+                <w:r>
+                  <w:rPr>
+                    <w:rStyle w:val="Hyperlink"/>
+                    <w:noProof/>
+                  </w:rPr>
+                  <w:t>Douwe</w:t>
+                </w:r>
+                <w:r>
+                  <w:rPr>
+                    <w:noProof/>
+                    <w:webHidden/>
+                  </w:rPr>
+                  <w:tab/>
+                </w:r>
+                <w:r>
+                  <w:rPr>
+                    <w:noProof/>
+                    <w:webHidden/>
+                  </w:rPr>
+                  <w:fldChar w:fldCharType="begin"/>
+                </w:r>
+                <w:r>
+                  <w:rPr>
+                    <w:noProof/>
+                    <w:webHidden/>
+                  </w:rPr>
+                  <w:instrText xml:space="preserve"> PAGEREF _Toc5261167 \h </w:instrText>
+                </w:r>
+                <w:r>
+                  <w:rPr>
+                    <w:noProof/>
+                    <w:webHidden/>
+                  </w:rPr>
+                </w:r>
+                <w:r>
+                  <w:rPr>
+                    <w:noProof/>
+                    <w:webHidden/>
+                  </w:rPr>
+                  <w:fldChar w:fldCharType="separate"/>
+                </w:r>
+                <w:r>
+                  <w:rPr>
+                    <w:noProof/>
+                    <w:webHidden/>
+                  </w:rPr>
+                  <w:t>2</w:t>
+                </w:r>
+                <w:r>
+                  <w:rPr>
+                    <w:noProof/>
+                    <w:webHidden/>
+                  </w:rPr>
+                  <w:fldChar w:fldCharType="end"/>
+                </w:r>
+              </w:hyperlink>
+            </w:p>
+            <w:p>
+              <w:pPr>
+                <w:pStyle w:val="Inhopg3"/>
+                <w:tabs>
+                  <w:tab w:val="right" w:leader="dot" w:pos="9062"/>
+                </w:tabs>
+                <w:rPr>
+                  <w:rFonts w:asciiTheme="minorHAnsi" w:eastAsiaTheme="minorEastAsia" w:hAnsiTheme="minorHAnsi"/>
+                  <w:noProof/>
+                  <w:sz w:val="22"/>
+                  <w:lang w:eastAsia="nl-NL"/>
+                </w:rPr>
+              </w:pPr>
+              <w:hyperlink w:anchor="_Toc5261168" w:history="1">
+                <w:r>
+                  <w:rPr>
+                    <w:rStyle w:val="Hyperlink"/>
+                    <w:noProof/>
+                  </w:rPr>
+                  <w:t>Niek &amp; Jelmer</w:t>
+                </w:r>
+                <w:r>
+                  <w:rPr>
+                    <w:noProof/>
+                    <w:webHidden/>
+                  </w:rPr>
+                  <w:tab/>
+                </w:r>
+                <w:r>
+                  <w:rPr>
+                    <w:noProof/>
+                    <w:webHidden/>
+                  </w:rPr>
+                  <w:fldChar w:fldCharType="begin"/>
+                </w:r>
+                <w:r>
+                  <w:rPr>
+                    <w:noProof/>
+                    <w:webHidden/>
+                  </w:rPr>
+                  <w:instrText xml:space="preserve"> PAGEREF _Toc5261168 \h </w:instrText>
+                </w:r>
+                <w:r>
+                  <w:rPr>
+                    <w:noProof/>
+                    <w:webHidden/>
+                  </w:rPr>
+                </w:r>
+                <w:r>
+                  <w:rPr>
+                    <w:noProof/>
+                    <w:webHidden/>
+                  </w:rPr>
+                  <w:fldChar w:fldCharType="separate"/>
+                </w:r>
+                <w:r>
+                  <w:rPr>
+                    <w:noProof/>
+                    <w:webHidden/>
+                  </w:rPr>
+                  <w:t>2</w:t>
+                </w:r>
+                <w:r>
+                  <w:rPr>
+                    <w:noProof/>
+                    <w:webHidden/>
+                  </w:rPr>
+                  <w:fldChar w:fldCharType="end"/>
+                </w:r>
+              </w:hyperlink>
+            </w:p>
+            <w:p>
+              <w:pPr>
+                <w:pStyle w:val="Inhopg3"/>
+                <w:tabs>
+                  <w:tab w:val="right" w:leader="dot" w:pos="9062"/>
+                </w:tabs>
+                <w:rPr>
+                  <w:rFonts w:asciiTheme="minorHAnsi" w:eastAsiaTheme="minorEastAsia" w:hAnsiTheme="minorHAnsi"/>
+                  <w:noProof/>
+                  <w:sz w:val="22"/>
+                  <w:lang w:eastAsia="nl-NL"/>
+                </w:rPr>
+              </w:pPr>
+              <w:hyperlink w:anchor="_Toc5261169" w:history="1">
+                <w:r>
+                  <w:rPr>
+                    <w:rStyle w:val="Hyperlink"/>
+                    <w:noProof/>
+                  </w:rPr>
+                  <w:t>Andries</w:t>
+                </w:r>
+                <w:r>
+                  <w:rPr>
+                    <w:noProof/>
+                    <w:webHidden/>
+                  </w:rPr>
+                  <w:tab/>
+                </w:r>
+                <w:r>
+                  <w:rPr>
+                    <w:noProof/>
+                    <w:webHidden/>
+                  </w:rPr>
+                  <w:fldChar w:fldCharType="begin"/>
+                </w:r>
+                <w:r>
+                  <w:rPr>
+                    <w:noProof/>
+                    <w:webHidden/>
+                  </w:rPr>
+                  <w:instrText xml:space="preserve"> PAGEREF _Toc5261169 \h </w:instrText>
                 </w:r>
                 <w:r>
                   <w:rPr>
@@ -874,13 +1087,13 @@
                   <w:lang w:eastAsia="nl-NL"/>
                 </w:rPr>
               </w:pPr>
-              <w:hyperlink w:anchor="_Toc5112945" w:history="1">
+              <w:hyperlink w:anchor="_Toc5261170" w:history="1">
                 <w:r>
                   <w:rPr>
                     <w:rStyle w:val="Hyperlink"/>
                     <w:noProof/>
                   </w:rPr>
-                  <w:t>Hoe moet het programma werken?</w:t>
+                  <w:t>Donderdag 7 Maart 2019</w:t>
                 </w:r>
                 <w:r>
                   <w:rPr>
@@ -901,7 +1114,7 @@
                     <w:noProof/>
                     <w:webHidden/>
                   </w:rPr>
-                  <w:instrText xml:space="preserve"> PAGEREF _Toc5112945 \h </w:instrText>
+                  <w:instrText xml:space="preserve"> PAGEREF _Toc5261170 \h </w:instrText>
                 </w:r>
                 <w:r>
                   <w:rPr>
@@ -921,7 +1134,7 @@
                     <w:noProof/>
                     <w:webHidden/>
                   </w:rPr>
-                  <w:t>3</w:t>
+                  <w:t>2</w:t>
                 </w:r>
                 <w:r>
                   <w:rPr>
@@ -945,13 +1158,13 @@
                   <w:lang w:eastAsia="nl-NL"/>
                 </w:rPr>
               </w:pPr>
-              <w:hyperlink w:anchor="_Toc5112946" w:history="1">
+              <w:hyperlink w:anchor="_Toc5261171" w:history="1">
                 <w:r>
                   <w:rPr>
                     <w:rStyle w:val="Hyperlink"/>
                     <w:noProof/>
                   </w:rPr>
-                  <w:t>Genereren:</w:t>
+                  <w:t>Jelmer</w:t>
                 </w:r>
                 <w:r>
                   <w:rPr>
@@ -972,7 +1185,7 @@
                     <w:noProof/>
                     <w:webHidden/>
                   </w:rPr>
-                  <w:instrText xml:space="preserve"> PAGEREF _Toc5112946 \h </w:instrText>
+                  <w:instrText xml:space="preserve"> PAGEREF _Toc5261171 \h </w:instrText>
                 </w:r>
                 <w:r>
                   <w:rPr>
@@ -992,7 +1205,7 @@
                     <w:noProof/>
                     <w:webHidden/>
                   </w:rPr>
-                  <w:t>3</w:t>
+                  <w:t>2</w:t>
                 </w:r>
                 <w:r>
                   <w:rPr>
@@ -1016,13 +1229,13 @@
                   <w:lang w:eastAsia="nl-NL"/>
                 </w:rPr>
               </w:pPr>
-              <w:hyperlink w:anchor="_Toc5112947" w:history="1">
+              <w:hyperlink w:anchor="_Toc5261172" w:history="1">
                 <w:r>
                   <w:rPr>
                     <w:rStyle w:val="Hyperlink"/>
                     <w:noProof/>
                   </w:rPr>
-                  <w:t>Invoer:</w:t>
+                  <w:t>Andries</w:t>
                 </w:r>
                 <w:r>
                   <w:rPr>
@@ -1043,7 +1256,7 @@
                     <w:noProof/>
                     <w:webHidden/>
                   </w:rPr>
-                  <w:instrText xml:space="preserve"> PAGEREF _Toc5112947 \h </w:instrText>
+                  <w:instrText xml:space="preserve"> PAGEREF _Toc5261172 \h </w:instrText>
                 </w:r>
                 <w:r>
                   <w:rPr>
@@ -1063,7 +1276,7 @@
                     <w:noProof/>
                     <w:webHidden/>
                   </w:rPr>
-                  <w:t>3</w:t>
+                  <w:t>2</w:t>
                 </w:r>
                 <w:r>
                   <w:rPr>
@@ -1087,13 +1300,13 @@
                   <w:lang w:eastAsia="nl-NL"/>
                 </w:rPr>
               </w:pPr>
-              <w:hyperlink w:anchor="_Toc5112948" w:history="1">
+              <w:hyperlink w:anchor="_Toc5261173" w:history="1">
                 <w:r>
                   <w:rPr>
                     <w:rStyle w:val="Hyperlink"/>
                     <w:noProof/>
                   </w:rPr>
-                  <w:t>Feedback:</w:t>
+                  <w:t>Allemaal</w:t>
                 </w:r>
                 <w:r>
                   <w:rPr>
@@ -1114,7 +1327,7 @@
                     <w:noProof/>
                     <w:webHidden/>
                   </w:rPr>
-                  <w:instrText xml:space="preserve"> PAGEREF _Toc5112948 \h </w:instrText>
+                  <w:instrText xml:space="preserve"> PAGEREF _Toc5261173 \h </w:instrText>
                 </w:r>
                 <w:r>
                   <w:rPr>
@@ -1134,7 +1347,78 @@
                     <w:noProof/>
                     <w:webHidden/>
                   </w:rPr>
-                  <w:t>3</w:t>
+                  <w:t>2</w:t>
+                </w:r>
+                <w:r>
+                  <w:rPr>
+                    <w:noProof/>
+                    <w:webHidden/>
+                  </w:rPr>
+                  <w:fldChar w:fldCharType="end"/>
+                </w:r>
+              </w:hyperlink>
+            </w:p>
+            <w:p>
+              <w:pPr>
+                <w:pStyle w:val="Inhopg2"/>
+                <w:tabs>
+                  <w:tab w:val="right" w:leader="dot" w:pos="9062"/>
+                </w:tabs>
+                <w:rPr>
+                  <w:rFonts w:asciiTheme="minorHAnsi" w:eastAsiaTheme="minorEastAsia" w:hAnsiTheme="minorHAnsi"/>
+                  <w:noProof/>
+                  <w:sz w:val="22"/>
+                  <w:lang w:eastAsia="nl-NL"/>
+                </w:rPr>
+              </w:pPr>
+              <w:hyperlink w:anchor="_Toc5261174" w:history="1">
+                <w:r>
+                  <w:rPr>
+                    <w:rStyle w:val="Hyperlink"/>
+                    <w:noProof/>
+                  </w:rPr>
+                  <w:t>Donderdag 14 Maart 2019</w:t>
+                </w:r>
+                <w:r>
+                  <w:rPr>
+                    <w:noProof/>
+                    <w:webHidden/>
+                  </w:rPr>
+                  <w:tab/>
+                </w:r>
+                <w:r>
+                  <w:rPr>
+                    <w:noProof/>
+                    <w:webHidden/>
+                  </w:rPr>
+                  <w:fldChar w:fldCharType="begin"/>
+                </w:r>
+                <w:r>
+                  <w:rPr>
+                    <w:noProof/>
+                    <w:webHidden/>
+                  </w:rPr>
+                  <w:instrText xml:space="preserve"> PAGEREF _Toc5261174 \h </w:instrText>
+                </w:r>
+                <w:r>
+                  <w:rPr>
+                    <w:noProof/>
+                    <w:webHidden/>
+                  </w:rPr>
+                </w:r>
+                <w:r>
+                  <w:rPr>
+                    <w:noProof/>
+                    <w:webHidden/>
+                  </w:rPr>
+                  <w:fldChar w:fldCharType="separate"/>
+                </w:r>
+                <w:r>
+                  <w:rPr>
+                    <w:noProof/>
+                    <w:webHidden/>
+                  </w:rPr>
+                  <w:t>2</w:t>
                 </w:r>
                 <w:r>
                   <w:rPr>
@@ -1158,13 +1442,13 @@
                   <w:lang w:eastAsia="nl-NL"/>
                 </w:rPr>
               </w:pPr>
-              <w:hyperlink w:anchor="_Toc5112949" w:history="1">
+              <w:hyperlink w:anchor="_Toc5261175" w:history="1">
                 <w:r>
                   <w:rPr>
                     <w:rStyle w:val="Hyperlink"/>
                     <w:noProof/>
                   </w:rPr>
-                  <w:t>Tekenfunctie:</w:t>
+                  <w:t>Met ons allen</w:t>
                 </w:r>
                 <w:r>
                   <w:rPr>
@@ -1185,7 +1469,208 @@
                     <w:noProof/>
                     <w:webHidden/>
                   </w:rPr>
-                  <w:instrText xml:space="preserve"> PAGEREF _Toc5112949 \h </w:instrText>
+                  <w:instrText xml:space="preserve"> PAGEREF _Toc5261175 \h </w:instrText>
+                </w:r>
+                <w:r>
+                  <w:rPr>
+                    <w:noProof/>
+                    <w:webHidden/>
+                  </w:rPr>
+                </w:r>
+                <w:r>
+                  <w:rPr>
+                    <w:noProof/>
+                    <w:webHidden/>
+                  </w:rPr>
+                  <w:fldChar w:fldCharType="separate"/>
+                </w:r>
+                <w:r>
+                  <w:rPr>
+                    <w:noProof/>
+                    <w:webHidden/>
+                  </w:rPr>
+                  <w:t>2</w:t>
+                </w:r>
+                <w:r>
+                  <w:rPr>
+                    <w:noProof/>
+                    <w:webHidden/>
+                  </w:rPr>
+                  <w:fldChar w:fldCharType="end"/>
+                </w:r>
+              </w:hyperlink>
+            </w:p>
+            <w:p>
+              <w:pPr>
+                <w:pStyle w:val="Inhopg1"/>
+                <w:rPr>
+                  <w:rFonts w:asciiTheme="minorHAnsi" w:eastAsiaTheme="minorEastAsia" w:hAnsiTheme="minorHAnsi"/>
+                  <w:sz w:val="22"/>
+                  <w:lang w:eastAsia="nl-NL"/>
+                </w:rPr>
+              </w:pPr>
+              <w:hyperlink w:anchor="_Toc5261176" w:history="1">
+                <w:r>
+                  <w:rPr>
+                    <w:rStyle w:val="Hyperlink"/>
+                  </w:rPr>
+                  <w:t>Werking van het programma</w:t>
+                </w:r>
+                <w:r>
+                  <w:rPr>
+                    <w:webHidden/>
+                  </w:rPr>
+                  <w:tab/>
+                </w:r>
+                <w:r>
+                  <w:rPr>
+                    <w:webHidden/>
+                  </w:rPr>
+                  <w:fldChar w:fldCharType="begin"/>
+                </w:r>
+                <w:r>
+                  <w:rPr>
+                    <w:webHidden/>
+                  </w:rPr>
+                  <w:instrText xml:space="preserve"> PAGEREF _Toc5261176 \h </w:instrText>
+                </w:r>
+                <w:r>
+                  <w:rPr>
+                    <w:webHidden/>
+                  </w:rPr>
+                </w:r>
+                <w:r>
+                  <w:rPr>
+                    <w:webHidden/>
+                  </w:rPr>
+                  <w:fldChar w:fldCharType="separate"/>
+                </w:r>
+                <w:r>
+                  <w:rPr>
+                    <w:webHidden/>
+                  </w:rPr>
+                  <w:t>3</w:t>
+                </w:r>
+                <w:r>
+                  <w:rPr>
+                    <w:webHidden/>
+                  </w:rPr>
+                  <w:fldChar w:fldCharType="end"/>
+                </w:r>
+              </w:hyperlink>
+            </w:p>
+            <w:p>
+              <w:pPr>
+                <w:pStyle w:val="Inhopg2"/>
+                <w:tabs>
+                  <w:tab w:val="right" w:leader="dot" w:pos="9062"/>
+                </w:tabs>
+                <w:rPr>
+                  <w:rFonts w:asciiTheme="minorHAnsi" w:eastAsiaTheme="minorEastAsia" w:hAnsiTheme="minorHAnsi"/>
+                  <w:noProof/>
+                  <w:sz w:val="22"/>
+                  <w:lang w:eastAsia="nl-NL"/>
+                </w:rPr>
+              </w:pPr>
+              <w:hyperlink w:anchor="_Toc5261177" w:history="1">
+                <w:r>
+                  <w:rPr>
+                    <w:rStyle w:val="Hyperlink"/>
+                    <w:noProof/>
+                  </w:rPr>
+                  <w:t>Hoe werkt het spel?</w:t>
+                </w:r>
+                <w:r>
+                  <w:rPr>
+                    <w:noProof/>
+                    <w:webHidden/>
+                  </w:rPr>
+                  <w:tab/>
+                </w:r>
+                <w:r>
+                  <w:rPr>
+                    <w:noProof/>
+                    <w:webHidden/>
+                  </w:rPr>
+                  <w:fldChar w:fldCharType="begin"/>
+                </w:r>
+                <w:r>
+                  <w:rPr>
+                    <w:noProof/>
+                    <w:webHidden/>
+                  </w:rPr>
+                  <w:instrText xml:space="preserve"> PAGEREF _Toc5261177 \h </w:instrText>
+                </w:r>
+                <w:r>
+                  <w:rPr>
+                    <w:noProof/>
+                    <w:webHidden/>
+                  </w:rPr>
+                </w:r>
+                <w:r>
+                  <w:rPr>
+                    <w:noProof/>
+                    <w:webHidden/>
+                  </w:rPr>
+                  <w:fldChar w:fldCharType="separate"/>
+                </w:r>
+                <w:r>
+                  <w:rPr>
+                    <w:noProof/>
+                    <w:webHidden/>
+                  </w:rPr>
+                  <w:t>3</w:t>
+                </w:r>
+                <w:r>
+                  <w:rPr>
+                    <w:noProof/>
+                    <w:webHidden/>
+                  </w:rPr>
+                  <w:fldChar w:fldCharType="end"/>
+                </w:r>
+              </w:hyperlink>
+            </w:p>
+            <w:p>
+              <w:pPr>
+                <w:pStyle w:val="Inhopg2"/>
+                <w:tabs>
+                  <w:tab w:val="right" w:leader="dot" w:pos="9062"/>
+                </w:tabs>
+                <w:rPr>
+                  <w:rFonts w:asciiTheme="minorHAnsi" w:eastAsiaTheme="minorEastAsia" w:hAnsiTheme="minorHAnsi"/>
+                  <w:noProof/>
+                  <w:sz w:val="22"/>
+                  <w:lang w:eastAsia="nl-NL"/>
+                </w:rPr>
+              </w:pPr>
+              <w:hyperlink w:anchor="_Toc5261178" w:history="1">
+                <w:r>
+                  <w:rPr>
+                    <w:rStyle w:val="Hyperlink"/>
+                    <w:noProof/>
+                  </w:rPr>
+                  <w:t>Hoe moet het programma werken?</w:t>
+                </w:r>
+                <w:r>
+                  <w:rPr>
+                    <w:noProof/>
+                    <w:webHidden/>
+                  </w:rPr>
+                  <w:tab/>
+                </w:r>
+                <w:r>
+                  <w:rPr>
+                    <w:noProof/>
+                    <w:webHidden/>
+                  </w:rPr>
+                  <w:fldChar w:fldCharType="begin"/>
+                </w:r>
+                <w:r>
+                  <w:rPr>
+                    <w:noProof/>
+                    <w:webHidden/>
+                  </w:rPr>
+                  <w:instrText xml:space="preserve"> PAGEREF _Toc5261178 \h </w:instrText>
                 </w:r>
                 <w:r>
                   <w:rPr>
@@ -1229,12 +1714,296 @@
                   <w:lang w:eastAsia="nl-NL"/>
                 </w:rPr>
               </w:pPr>
-              <w:hyperlink w:anchor="_Toc5112950" w:history="1">
+              <w:hyperlink w:anchor="_Toc5261179" w:history="1">
                 <w:r>
                   <w:rPr>
                     <w:rStyle w:val="Hyperlink"/>
                     <w:noProof/>
                   </w:rPr>
+                  <w:t>Genereren:</w:t>
+                </w:r>
+                <w:r>
+                  <w:rPr>
+                    <w:noProof/>
+                    <w:webHidden/>
+                  </w:rPr>
+                  <w:tab/>
+                </w:r>
+                <w:r>
+                  <w:rPr>
+                    <w:noProof/>
+                    <w:webHidden/>
+                  </w:rPr>
+                  <w:fldChar w:fldCharType="begin"/>
+                </w:r>
+                <w:r>
+                  <w:rPr>
+                    <w:noProof/>
+                    <w:webHidden/>
+                  </w:rPr>
+                  <w:instrText xml:space="preserve"> PAGEREF _Toc5261179 \h </w:instrText>
+                </w:r>
+                <w:r>
+                  <w:rPr>
+                    <w:noProof/>
+                    <w:webHidden/>
+                  </w:rPr>
+                </w:r>
+                <w:r>
+                  <w:rPr>
+                    <w:noProof/>
+                    <w:webHidden/>
+                  </w:rPr>
+                  <w:fldChar w:fldCharType="separate"/>
+                </w:r>
+                <w:r>
+                  <w:rPr>
+                    <w:noProof/>
+                    <w:webHidden/>
+                  </w:rPr>
+                  <w:t>4</w:t>
+                </w:r>
+                <w:r>
+                  <w:rPr>
+                    <w:noProof/>
+                    <w:webHidden/>
+                  </w:rPr>
+                  <w:fldChar w:fldCharType="end"/>
+                </w:r>
+              </w:hyperlink>
+            </w:p>
+            <w:p>
+              <w:pPr>
+                <w:pStyle w:val="Inhopg3"/>
+                <w:tabs>
+                  <w:tab w:val="right" w:leader="dot" w:pos="9062"/>
+                </w:tabs>
+                <w:rPr>
+                  <w:rFonts w:asciiTheme="minorHAnsi" w:eastAsiaTheme="minorEastAsia" w:hAnsiTheme="minorHAnsi"/>
+                  <w:noProof/>
+                  <w:sz w:val="22"/>
+                  <w:lang w:eastAsia="nl-NL"/>
+                </w:rPr>
+              </w:pPr>
+              <w:hyperlink w:anchor="_Toc5261180" w:history="1">
+                <w:r>
+                  <w:rPr>
+                    <w:rStyle w:val="Hyperlink"/>
+                    <w:noProof/>
+                  </w:rPr>
+                  <w:t>Invoer:</w:t>
+                </w:r>
+                <w:r>
+                  <w:rPr>
+                    <w:noProof/>
+                    <w:webHidden/>
+                  </w:rPr>
+                  <w:tab/>
+                </w:r>
+                <w:r>
+                  <w:rPr>
+                    <w:noProof/>
+                    <w:webHidden/>
+                  </w:rPr>
+                  <w:fldChar w:fldCharType="begin"/>
+                </w:r>
+                <w:r>
+                  <w:rPr>
+                    <w:noProof/>
+                    <w:webHidden/>
+                  </w:rPr>
+                  <w:instrText xml:space="preserve"> PAGEREF _Toc5261180 \h </w:instrText>
+                </w:r>
+                <w:r>
+                  <w:rPr>
+                    <w:noProof/>
+                    <w:webHidden/>
+                  </w:rPr>
+                </w:r>
+                <w:r>
+                  <w:rPr>
+                    <w:noProof/>
+                    <w:webHidden/>
+                  </w:rPr>
+                  <w:fldChar w:fldCharType="separate"/>
+                </w:r>
+                <w:r>
+                  <w:rPr>
+                    <w:noProof/>
+                    <w:webHidden/>
+                  </w:rPr>
+                  <w:t>4</w:t>
+                </w:r>
+                <w:r>
+                  <w:rPr>
+                    <w:noProof/>
+                    <w:webHidden/>
+                  </w:rPr>
+                  <w:fldChar w:fldCharType="end"/>
+                </w:r>
+              </w:hyperlink>
+            </w:p>
+            <w:p>
+              <w:pPr>
+                <w:pStyle w:val="Inhopg3"/>
+                <w:tabs>
+                  <w:tab w:val="right" w:leader="dot" w:pos="9062"/>
+                </w:tabs>
+                <w:rPr>
+                  <w:rFonts w:asciiTheme="minorHAnsi" w:eastAsiaTheme="minorEastAsia" w:hAnsiTheme="minorHAnsi"/>
+                  <w:noProof/>
+                  <w:sz w:val="22"/>
+                  <w:lang w:eastAsia="nl-NL"/>
+                </w:rPr>
+              </w:pPr>
+              <w:hyperlink w:anchor="_Toc5261181" w:history="1">
+                <w:r>
+                  <w:rPr>
+                    <w:rStyle w:val="Hyperlink"/>
+                    <w:noProof/>
+                  </w:rPr>
+                  <w:t>Feedback:</w:t>
+                </w:r>
+                <w:r>
+                  <w:rPr>
+                    <w:noProof/>
+                    <w:webHidden/>
+                  </w:rPr>
+                  <w:tab/>
+                </w:r>
+                <w:r>
+                  <w:rPr>
+                    <w:noProof/>
+                    <w:webHidden/>
+                  </w:rPr>
+                  <w:fldChar w:fldCharType="begin"/>
+                </w:r>
+                <w:r>
+                  <w:rPr>
+                    <w:noProof/>
+                    <w:webHidden/>
+                  </w:rPr>
+                  <w:instrText xml:space="preserve"> PAGEREF _Toc5261181 \h </w:instrText>
+                </w:r>
+                <w:r>
+                  <w:rPr>
+                    <w:noProof/>
+                    <w:webHidden/>
+                  </w:rPr>
+                </w:r>
+                <w:r>
+                  <w:rPr>
+                    <w:noProof/>
+                    <w:webHidden/>
+                  </w:rPr>
+                  <w:fldChar w:fldCharType="separate"/>
+                </w:r>
+                <w:r>
+                  <w:rPr>
+                    <w:noProof/>
+                    <w:webHidden/>
+                  </w:rPr>
+                  <w:t>4</w:t>
+                </w:r>
+                <w:r>
+                  <w:rPr>
+                    <w:noProof/>
+                    <w:webHidden/>
+                  </w:rPr>
+                  <w:fldChar w:fldCharType="end"/>
+                </w:r>
+              </w:hyperlink>
+            </w:p>
+            <w:p>
+              <w:pPr>
+                <w:pStyle w:val="Inhopg3"/>
+                <w:tabs>
+                  <w:tab w:val="right" w:leader="dot" w:pos="9062"/>
+                </w:tabs>
+                <w:rPr>
+                  <w:rFonts w:asciiTheme="minorHAnsi" w:eastAsiaTheme="minorEastAsia" w:hAnsiTheme="minorHAnsi"/>
+                  <w:noProof/>
+                  <w:sz w:val="22"/>
+                  <w:lang w:eastAsia="nl-NL"/>
+                </w:rPr>
+              </w:pPr>
+              <w:hyperlink w:anchor="_Toc5261182" w:history="1">
+                <w:r>
+                  <w:rPr>
+                    <w:rStyle w:val="Hyperlink"/>
+                    <w:noProof/>
+                  </w:rPr>
+                  <w:t>Tekenfunctie:</w:t>
+                </w:r>
+                <w:r>
+                  <w:rPr>
+                    <w:noProof/>
+                    <w:webHidden/>
+                  </w:rPr>
+                  <w:tab/>
+                </w:r>
+                <w:r>
+                  <w:rPr>
+                    <w:noProof/>
+                    <w:webHidden/>
+                  </w:rPr>
+                  <w:fldChar w:fldCharType="begin"/>
+                </w:r>
+                <w:r>
+                  <w:rPr>
+                    <w:noProof/>
+                    <w:webHidden/>
+                  </w:rPr>
+                  <w:instrText xml:space="preserve"> PAGEREF _Toc5261182 \h </w:instrText>
+                </w:r>
+                <w:r>
+                  <w:rPr>
+                    <w:noProof/>
+                    <w:webHidden/>
+                  </w:rPr>
+                </w:r>
+                <w:r>
+                  <w:rPr>
+                    <w:noProof/>
+                    <w:webHidden/>
+                  </w:rPr>
+                  <w:fldChar w:fldCharType="separate"/>
+                </w:r>
+                <w:r>
+                  <w:rPr>
+                    <w:noProof/>
+                    <w:webHidden/>
+                  </w:rPr>
+                  <w:t>4</w:t>
+                </w:r>
+                <w:r>
+                  <w:rPr>
+                    <w:noProof/>
+                    <w:webHidden/>
+                  </w:rPr>
+                  <w:fldChar w:fldCharType="end"/>
+                </w:r>
+              </w:hyperlink>
+            </w:p>
+            <w:p>
+              <w:pPr>
+                <w:pStyle w:val="Inhopg3"/>
+                <w:tabs>
+                  <w:tab w:val="right" w:leader="dot" w:pos="9062"/>
+                </w:tabs>
+                <w:rPr>
+                  <w:rFonts w:asciiTheme="minorHAnsi" w:eastAsiaTheme="minorEastAsia" w:hAnsiTheme="minorHAnsi"/>
+                  <w:noProof/>
+                  <w:sz w:val="22"/>
+                  <w:lang w:eastAsia="nl-NL"/>
+                </w:rPr>
+              </w:pPr>
+              <w:hyperlink w:anchor="_Toc5261183" w:history="1">
+                <w:r>
+                  <w:rPr>
+                    <w:rStyle w:val="Hyperlink"/>
+                    <w:noProof/>
+                  </w:rPr>
                   <w:t>Game:</w:t>
                 </w:r>
                 <w:r>
@@ -1256,7 +2025,7 @@
                     <w:noProof/>
                     <w:webHidden/>
                   </w:rPr>
-                  <w:instrText xml:space="preserve"> PAGEREF _Toc5112950 \h </w:instrText>
+                  <w:instrText xml:space="preserve"> PAGEREF _Toc5261183 \h </w:instrText>
                 </w:r>
                 <w:r>
                   <w:rPr>
@@ -1276,7 +2045,7 @@
                     <w:noProof/>
                     <w:webHidden/>
                   </w:rPr>
-                  <w:t>3</w:t>
+                  <w:t>4</w:t>
                 </w:r>
                 <w:r>
                   <w:rPr>
@@ -1300,7 +2069,7 @@
                   <w:lang w:eastAsia="nl-NL"/>
                 </w:rPr>
               </w:pPr>
-              <w:hyperlink w:anchor="_Toc5112951" w:history="1">
+              <w:hyperlink w:anchor="_Toc5261184" w:history="1">
                 <w:r>
                   <w:rPr>
                     <w:rStyle w:val="Hyperlink"/>
@@ -1327,7 +2096,7 @@
                     <w:noProof/>
                     <w:webHidden/>
                   </w:rPr>
-                  <w:instrText xml:space="preserve"> PAGEREF _Toc5112951 \h </w:instrText>
+                  <w:instrText xml:space="preserve"> PAGEREF _Toc5261184 \h </w:instrText>
                 </w:r>
                 <w:r>
                   <w:rPr>
@@ -1347,7 +2116,7 @@
                     <w:noProof/>
                     <w:webHidden/>
                   </w:rPr>
-                  <w:t>4</w:t>
+                  <w:t>5</w:t>
                 </w:r>
                 <w:r>
                   <w:rPr>
@@ -1371,7 +2140,7 @@
                   <w:lang w:eastAsia="nl-NL"/>
                 </w:rPr>
               </w:pPr>
-              <w:hyperlink w:anchor="_Toc5112952" w:history="1">
+              <w:hyperlink w:anchor="_Toc5261185" w:history="1">
                 <w:r>
                   <w:rPr>
                     <w:noProof/>
@@ -1391,776 +2160,7 @@
                     <w:noProof/>
                     <w:webHidden/>
                   </w:rPr>
-                  <w:instrText xml:space="preserve"> PAGEREF _Toc5112952 \h </w:instrText>
-                </w:r>
-                <w:r>
-                  <w:rPr>
-                    <w:noProof/>
-                    <w:webHidden/>
-                  </w:rPr>
-                </w:r>
-                <w:r>
-                  <w:rPr>
-                    <w:noProof/>
-                    <w:webHidden/>
-                  </w:rPr>
-                  <w:fldChar w:fldCharType="separate"/>
-                </w:r>
-                <w:r>
-                  <w:rPr>
-                    <w:noProof/>
-                    <w:webHidden/>
-                  </w:rPr>
-                  <w:t>4</w:t>
-                </w:r>
-                <w:r>
-                  <w:rPr>
-                    <w:noProof/>
-                    <w:webHidden/>
-                  </w:rPr>
-                  <w:fldChar w:fldCharType="end"/>
-                </w:r>
-              </w:hyperlink>
-            </w:p>
-            <w:p>
-              <w:pPr>
-                <w:pStyle w:val="Inhopg1"/>
-                <w:rPr>
-                  <w:rFonts w:asciiTheme="minorHAnsi" w:eastAsiaTheme="minorEastAsia" w:hAnsiTheme="minorHAnsi"/>
-                  <w:sz w:val="22"/>
-                  <w:lang w:eastAsia="nl-NL"/>
-                </w:rPr>
-              </w:pPr>
-              <w:hyperlink w:anchor="_Toc5112953" w:history="1">
-                <w:r>
-                  <w:rPr>
-                    <w:rStyle w:val="Hyperlink"/>
-                  </w:rPr>
-                  <w:t>Logboek</w:t>
-                </w:r>
-                <w:r>
-                  <w:rPr>
-                    <w:webHidden/>
-                  </w:rPr>
-                  <w:tab/>
-                </w:r>
-                <w:r>
-                  <w:rPr>
-                    <w:webHidden/>
-                  </w:rPr>
-                  <w:fldChar w:fldCharType="begin"/>
-                </w:r>
-                <w:r>
-                  <w:rPr>
-                    <w:webHidden/>
-                  </w:rPr>
-                  <w:instrText xml:space="preserve"> PAGEREF _Toc5112953 \h </w:instrText>
-                </w:r>
-                <w:r>
-                  <w:rPr>
-                    <w:webHidden/>
-                  </w:rPr>
-                </w:r>
-                <w:r>
-                  <w:rPr>
-                    <w:webHidden/>
-                  </w:rPr>
-                  <w:fldChar w:fldCharType="separate"/>
-                </w:r>
-                <w:r>
-                  <w:rPr>
-                    <w:webHidden/>
-                  </w:rPr>
-                  <w:t>5</w:t>
-                </w:r>
-                <w:r>
-                  <w:rPr>
-                    <w:webHidden/>
-                  </w:rPr>
-                  <w:fldChar w:fldCharType="end"/>
-                </w:r>
-              </w:hyperlink>
-            </w:p>
-            <w:p>
-              <w:pPr>
-                <w:pStyle w:val="Inhopg2"/>
-                <w:tabs>
-                  <w:tab w:val="right" w:leader="dot" w:pos="9062"/>
-                </w:tabs>
-                <w:rPr>
-                  <w:rFonts w:asciiTheme="minorHAnsi" w:eastAsiaTheme="minorEastAsia" w:hAnsiTheme="minorHAnsi"/>
-                  <w:noProof/>
-                  <w:sz w:val="22"/>
-                  <w:lang w:eastAsia="nl-NL"/>
-                </w:rPr>
-              </w:pPr>
-              <w:hyperlink w:anchor="_Toc5112954" w:history="1">
-                <w:r>
-                  <w:rPr>
-                    <w:rStyle w:val="Hyperlink"/>
-                    <w:noProof/>
-                  </w:rPr>
-                  <w:t>Donderdag 28 Februari 2019</w:t>
-                </w:r>
-                <w:r>
-                  <w:rPr>
-                    <w:noProof/>
-                    <w:webHidden/>
-                  </w:rPr>
-                  <w:tab/>
-                </w:r>
-                <w:r>
-                  <w:rPr>
-                    <w:noProof/>
-                    <w:webHidden/>
-                  </w:rPr>
-                  <w:fldChar w:fldCharType="begin"/>
-                </w:r>
-                <w:r>
-                  <w:rPr>
-                    <w:noProof/>
-                    <w:webHidden/>
-                  </w:rPr>
-                  <w:instrText xml:space="preserve"> PAGEREF _Toc5112954 \h </w:instrText>
-                </w:r>
-                <w:r>
-                  <w:rPr>
-                    <w:noProof/>
-                    <w:webHidden/>
-                  </w:rPr>
-                </w:r>
-                <w:r>
-                  <w:rPr>
-                    <w:noProof/>
-                    <w:webHidden/>
-                  </w:rPr>
-                  <w:fldChar w:fldCharType="separate"/>
-                </w:r>
-                <w:r>
-                  <w:rPr>
-                    <w:noProof/>
-                    <w:webHidden/>
-                  </w:rPr>
-                  <w:t>5</w:t>
-                </w:r>
-                <w:r>
-                  <w:rPr>
-                    <w:noProof/>
-                    <w:webHidden/>
-                  </w:rPr>
-                  <w:fldChar w:fldCharType="end"/>
-                </w:r>
-              </w:hyperlink>
-            </w:p>
-            <w:p>
-              <w:pPr>
-                <w:pStyle w:val="Inhopg3"/>
-                <w:tabs>
-                  <w:tab w:val="right" w:leader="dot" w:pos="9062"/>
-                </w:tabs>
-                <w:rPr>
-                  <w:rFonts w:asciiTheme="minorHAnsi" w:eastAsiaTheme="minorEastAsia" w:hAnsiTheme="minorHAnsi"/>
-                  <w:noProof/>
-                  <w:sz w:val="22"/>
-                  <w:lang w:eastAsia="nl-NL"/>
-                </w:rPr>
-              </w:pPr>
-              <w:hyperlink w:anchor="_Toc5112955" w:history="1">
-                <w:r>
-                  <w:rPr>
-                    <w:rStyle w:val="Hyperlink"/>
-                    <w:noProof/>
-                  </w:rPr>
-                  <w:t>Douwe</w:t>
-                </w:r>
-                <w:r>
-                  <w:rPr>
-                    <w:noProof/>
-                    <w:webHidden/>
-                  </w:rPr>
-                  <w:tab/>
-                </w:r>
-                <w:r>
-                  <w:rPr>
-                    <w:noProof/>
-                    <w:webHidden/>
-                  </w:rPr>
-                  <w:fldChar w:fldCharType="begin"/>
-                </w:r>
-                <w:r>
-                  <w:rPr>
-                    <w:noProof/>
-                    <w:webHidden/>
-                  </w:rPr>
-                  <w:instrText xml:space="preserve"> PAGEREF _Toc5112955 \h </w:instrText>
-                </w:r>
-                <w:r>
-                  <w:rPr>
-                    <w:noProof/>
-                    <w:webHidden/>
-                  </w:rPr>
-                </w:r>
-                <w:r>
-                  <w:rPr>
-                    <w:noProof/>
-                    <w:webHidden/>
-                  </w:rPr>
-                  <w:fldChar w:fldCharType="separate"/>
-                </w:r>
-                <w:r>
-                  <w:rPr>
-                    <w:noProof/>
-                    <w:webHidden/>
-                  </w:rPr>
-                  <w:t>5</w:t>
-                </w:r>
-                <w:r>
-                  <w:rPr>
-                    <w:noProof/>
-                    <w:webHidden/>
-                  </w:rPr>
-                  <w:fldChar w:fldCharType="end"/>
-                </w:r>
-              </w:hyperlink>
-            </w:p>
-            <w:p>
-              <w:pPr>
-                <w:pStyle w:val="Inhopg3"/>
-                <w:tabs>
-                  <w:tab w:val="right" w:leader="dot" w:pos="9062"/>
-                </w:tabs>
-                <w:rPr>
-                  <w:rFonts w:asciiTheme="minorHAnsi" w:eastAsiaTheme="minorEastAsia" w:hAnsiTheme="minorHAnsi"/>
-                  <w:noProof/>
-                  <w:sz w:val="22"/>
-                  <w:lang w:eastAsia="nl-NL"/>
-                </w:rPr>
-              </w:pPr>
-              <w:hyperlink w:anchor="_Toc5112956" w:history="1">
-                <w:r>
-                  <w:rPr>
-                    <w:rStyle w:val="Hyperlink"/>
-                    <w:noProof/>
-                  </w:rPr>
-                  <w:t>Niek &amp; Jelmer</w:t>
-                </w:r>
-                <w:r>
-                  <w:rPr>
-                    <w:noProof/>
-                    <w:webHidden/>
-                  </w:rPr>
-                  <w:tab/>
-                </w:r>
-                <w:r>
-                  <w:rPr>
-                    <w:noProof/>
-                    <w:webHidden/>
-                  </w:rPr>
-                  <w:fldChar w:fldCharType="begin"/>
-                </w:r>
-                <w:r>
-                  <w:rPr>
-                    <w:noProof/>
-                    <w:webHidden/>
-                  </w:rPr>
-                  <w:instrText xml:space="preserve"> PAGEREF _Toc5112956 \h </w:instrText>
-                </w:r>
-                <w:r>
-                  <w:rPr>
-                    <w:noProof/>
-                    <w:webHidden/>
-                  </w:rPr>
-                </w:r>
-                <w:r>
-                  <w:rPr>
-                    <w:noProof/>
-                    <w:webHidden/>
-                  </w:rPr>
-                  <w:fldChar w:fldCharType="separate"/>
-                </w:r>
-                <w:r>
-                  <w:rPr>
-                    <w:noProof/>
-                    <w:webHidden/>
-                  </w:rPr>
-                  <w:t>5</w:t>
-                </w:r>
-                <w:r>
-                  <w:rPr>
-                    <w:noProof/>
-                    <w:webHidden/>
-                  </w:rPr>
-                  <w:fldChar w:fldCharType="end"/>
-                </w:r>
-              </w:hyperlink>
-            </w:p>
-            <w:p>
-              <w:pPr>
-                <w:pStyle w:val="Inhopg3"/>
-                <w:tabs>
-                  <w:tab w:val="right" w:leader="dot" w:pos="9062"/>
-                </w:tabs>
-                <w:rPr>
-                  <w:rFonts w:asciiTheme="minorHAnsi" w:eastAsiaTheme="minorEastAsia" w:hAnsiTheme="minorHAnsi"/>
-                  <w:noProof/>
-                  <w:sz w:val="22"/>
-                  <w:lang w:eastAsia="nl-NL"/>
-                </w:rPr>
-              </w:pPr>
-              <w:hyperlink w:anchor="_Toc5112957" w:history="1">
-                <w:r>
-                  <w:rPr>
-                    <w:rStyle w:val="Hyperlink"/>
-                    <w:noProof/>
-                  </w:rPr>
-                  <w:t>Andries</w:t>
-                </w:r>
-                <w:r>
-                  <w:rPr>
-                    <w:noProof/>
-                    <w:webHidden/>
-                  </w:rPr>
-                  <w:tab/>
-                </w:r>
-                <w:r>
-                  <w:rPr>
-                    <w:noProof/>
-                    <w:webHidden/>
-                  </w:rPr>
-                  <w:fldChar w:fldCharType="begin"/>
-                </w:r>
-                <w:r>
-                  <w:rPr>
-                    <w:noProof/>
-                    <w:webHidden/>
-                  </w:rPr>
-                  <w:instrText xml:space="preserve"> PAGEREF _Toc5112957 \h </w:instrText>
-                </w:r>
-                <w:r>
-                  <w:rPr>
-                    <w:noProof/>
-                    <w:webHidden/>
-                  </w:rPr>
-                </w:r>
-                <w:r>
-                  <w:rPr>
-                    <w:noProof/>
-                    <w:webHidden/>
-                  </w:rPr>
-                  <w:fldChar w:fldCharType="separate"/>
-                </w:r>
-                <w:r>
-                  <w:rPr>
-                    <w:noProof/>
-                    <w:webHidden/>
-                  </w:rPr>
-                  <w:t>5</w:t>
-                </w:r>
-                <w:r>
-                  <w:rPr>
-                    <w:noProof/>
-                    <w:webHidden/>
-                  </w:rPr>
-                  <w:fldChar w:fldCharType="end"/>
-                </w:r>
-              </w:hyperlink>
-            </w:p>
-            <w:p>
-              <w:pPr>
-                <w:pStyle w:val="Inhopg2"/>
-                <w:tabs>
-                  <w:tab w:val="right" w:leader="dot" w:pos="9062"/>
-                </w:tabs>
-                <w:rPr>
-                  <w:rFonts w:asciiTheme="minorHAnsi" w:eastAsiaTheme="minorEastAsia" w:hAnsiTheme="minorHAnsi"/>
-                  <w:noProof/>
-                  <w:sz w:val="22"/>
-                  <w:lang w:eastAsia="nl-NL"/>
-                </w:rPr>
-              </w:pPr>
-              <w:hyperlink w:anchor="_Toc5112958" w:history="1">
-                <w:r>
-                  <w:rPr>
-                    <w:rStyle w:val="Hyperlink"/>
-                    <w:noProof/>
-                  </w:rPr>
-                  <w:t>Donderdag 7 Maart 2019</w:t>
-                </w:r>
-                <w:r>
-                  <w:rPr>
-                    <w:noProof/>
-                    <w:webHidden/>
-                  </w:rPr>
-                  <w:tab/>
-                </w:r>
-                <w:r>
-                  <w:rPr>
-                    <w:noProof/>
-                    <w:webHidden/>
-                  </w:rPr>
-                  <w:fldChar w:fldCharType="begin"/>
-                </w:r>
-                <w:r>
-                  <w:rPr>
-                    <w:noProof/>
-                    <w:webHidden/>
-                  </w:rPr>
-                  <w:instrText xml:space="preserve"> PAGEREF _Toc5112958 \h </w:instrText>
-                </w:r>
-                <w:r>
-                  <w:rPr>
-                    <w:noProof/>
-                    <w:webHidden/>
-                  </w:rPr>
-                </w:r>
-                <w:r>
-                  <w:rPr>
-                    <w:noProof/>
-                    <w:webHidden/>
-                  </w:rPr>
-                  <w:fldChar w:fldCharType="separate"/>
-                </w:r>
-                <w:r>
-                  <w:rPr>
-                    <w:noProof/>
-                    <w:webHidden/>
-                  </w:rPr>
-                  <w:t>5</w:t>
-                </w:r>
-                <w:r>
-                  <w:rPr>
-                    <w:noProof/>
-                    <w:webHidden/>
-                  </w:rPr>
-                  <w:fldChar w:fldCharType="end"/>
-                </w:r>
-              </w:hyperlink>
-            </w:p>
-            <w:p>
-              <w:pPr>
-                <w:pStyle w:val="Inhopg3"/>
-                <w:tabs>
-                  <w:tab w:val="right" w:leader="dot" w:pos="9062"/>
-                </w:tabs>
-                <w:rPr>
-                  <w:rFonts w:asciiTheme="minorHAnsi" w:eastAsiaTheme="minorEastAsia" w:hAnsiTheme="minorHAnsi"/>
-                  <w:noProof/>
-                  <w:sz w:val="22"/>
-                  <w:lang w:eastAsia="nl-NL"/>
-                </w:rPr>
-              </w:pPr>
-              <w:hyperlink w:anchor="_Toc5112959" w:history="1">
-                <w:r>
-                  <w:rPr>
-                    <w:rStyle w:val="Hyperlink"/>
-                    <w:noProof/>
-                  </w:rPr>
-                  <w:t>Jelmer</w:t>
-                </w:r>
-                <w:r>
-                  <w:rPr>
-                    <w:noProof/>
-                    <w:webHidden/>
-                  </w:rPr>
-                  <w:tab/>
-                </w:r>
-                <w:r>
-                  <w:rPr>
-                    <w:noProof/>
-                    <w:webHidden/>
-                  </w:rPr>
-                  <w:fldChar w:fldCharType="begin"/>
-                </w:r>
-                <w:r>
-                  <w:rPr>
-                    <w:noProof/>
-                    <w:webHidden/>
-                  </w:rPr>
-                  <w:instrText xml:space="preserve"> PAGEREF _Toc5112959 \h </w:instrText>
-                </w:r>
-                <w:r>
-                  <w:rPr>
-                    <w:noProof/>
-                    <w:webHidden/>
-                  </w:rPr>
-                </w:r>
-                <w:r>
-                  <w:rPr>
-                    <w:noProof/>
-                    <w:webHidden/>
-                  </w:rPr>
-                  <w:fldChar w:fldCharType="separate"/>
-                </w:r>
-                <w:r>
-                  <w:rPr>
-                    <w:noProof/>
-                    <w:webHidden/>
-                  </w:rPr>
-                  <w:t>5</w:t>
-                </w:r>
-                <w:r>
-                  <w:rPr>
-                    <w:noProof/>
-                    <w:webHidden/>
-                  </w:rPr>
-                  <w:fldChar w:fldCharType="end"/>
-                </w:r>
-              </w:hyperlink>
-            </w:p>
-            <w:p>
-              <w:pPr>
-                <w:pStyle w:val="Inhopg3"/>
-                <w:tabs>
-                  <w:tab w:val="right" w:leader="dot" w:pos="9062"/>
-                </w:tabs>
-                <w:rPr>
-                  <w:rFonts w:asciiTheme="minorHAnsi" w:eastAsiaTheme="minorEastAsia" w:hAnsiTheme="minorHAnsi"/>
-                  <w:noProof/>
-                  <w:sz w:val="22"/>
-                  <w:lang w:eastAsia="nl-NL"/>
-                </w:rPr>
-              </w:pPr>
-              <w:hyperlink w:anchor="_Toc5112960" w:history="1">
-                <w:r>
-                  <w:rPr>
-                    <w:rStyle w:val="Hyperlink"/>
-                    <w:noProof/>
-                  </w:rPr>
-                  <w:t>Andries</w:t>
-                </w:r>
-                <w:r>
-                  <w:rPr>
-                    <w:noProof/>
-                    <w:webHidden/>
-                  </w:rPr>
-                  <w:tab/>
-                </w:r>
-                <w:r>
-                  <w:rPr>
-                    <w:noProof/>
-                    <w:webHidden/>
-                  </w:rPr>
-                  <w:fldChar w:fldCharType="begin"/>
-                </w:r>
-                <w:r>
-                  <w:rPr>
-                    <w:noProof/>
-                    <w:webHidden/>
-                  </w:rPr>
-                  <w:instrText xml:space="preserve"> PAGEREF _Toc5112960 \h </w:instrText>
-                </w:r>
-                <w:r>
-                  <w:rPr>
-                    <w:noProof/>
-                    <w:webHidden/>
-                  </w:rPr>
-                </w:r>
-                <w:r>
-                  <w:rPr>
-                    <w:noProof/>
-                    <w:webHidden/>
-                  </w:rPr>
-                  <w:fldChar w:fldCharType="separate"/>
-                </w:r>
-                <w:r>
-                  <w:rPr>
-                    <w:noProof/>
-                    <w:webHidden/>
-                  </w:rPr>
-                  <w:t>5</w:t>
-                </w:r>
-                <w:r>
-                  <w:rPr>
-                    <w:noProof/>
-                    <w:webHidden/>
-                  </w:rPr>
-                  <w:fldChar w:fldCharType="end"/>
-                </w:r>
-              </w:hyperlink>
-            </w:p>
-            <w:p>
-              <w:pPr>
-                <w:pStyle w:val="Inhopg3"/>
-                <w:tabs>
-                  <w:tab w:val="right" w:leader="dot" w:pos="9062"/>
-                </w:tabs>
-                <w:rPr>
-                  <w:rFonts w:asciiTheme="minorHAnsi" w:eastAsiaTheme="minorEastAsia" w:hAnsiTheme="minorHAnsi"/>
-                  <w:noProof/>
-                  <w:sz w:val="22"/>
-                  <w:lang w:eastAsia="nl-NL"/>
-                </w:rPr>
-              </w:pPr>
-              <w:hyperlink w:anchor="_Toc5112961" w:history="1">
-                <w:r>
-                  <w:rPr>
-                    <w:rStyle w:val="Hyperlink"/>
-                    <w:noProof/>
-                  </w:rPr>
-                  <w:t>Allemaal</w:t>
-                </w:r>
-                <w:r>
-                  <w:rPr>
-                    <w:noProof/>
-                    <w:webHidden/>
-                  </w:rPr>
-                  <w:tab/>
-                </w:r>
-                <w:r>
-                  <w:rPr>
-                    <w:noProof/>
-                    <w:webHidden/>
-                  </w:rPr>
-                  <w:fldChar w:fldCharType="begin"/>
-                </w:r>
-                <w:r>
-                  <w:rPr>
-                    <w:noProof/>
-                    <w:webHidden/>
-                  </w:rPr>
-                  <w:instrText xml:space="preserve"> PAGEREF _Toc5112961 \h </w:instrText>
-                </w:r>
-                <w:r>
-                  <w:rPr>
-                    <w:noProof/>
-                    <w:webHidden/>
-                  </w:rPr>
-                </w:r>
-                <w:r>
-                  <w:rPr>
-                    <w:noProof/>
-                    <w:webHidden/>
-                  </w:rPr>
-                  <w:fldChar w:fldCharType="separate"/>
-                </w:r>
-                <w:r>
-                  <w:rPr>
-                    <w:noProof/>
-                    <w:webHidden/>
-                  </w:rPr>
-                  <w:t>5</w:t>
-                </w:r>
-                <w:r>
-                  <w:rPr>
-                    <w:noProof/>
-                    <w:webHidden/>
-                  </w:rPr>
-                  <w:fldChar w:fldCharType="end"/>
-                </w:r>
-              </w:hyperlink>
-            </w:p>
-            <w:p>
-              <w:pPr>
-                <w:pStyle w:val="Inhopg2"/>
-                <w:tabs>
-                  <w:tab w:val="right" w:leader="dot" w:pos="9062"/>
-                </w:tabs>
-                <w:rPr>
-                  <w:rFonts w:asciiTheme="minorHAnsi" w:eastAsiaTheme="minorEastAsia" w:hAnsiTheme="minorHAnsi"/>
-                  <w:noProof/>
-                  <w:sz w:val="22"/>
-                  <w:lang w:eastAsia="nl-NL"/>
-                </w:rPr>
-              </w:pPr>
-              <w:hyperlink w:anchor="_Toc5112962" w:history="1">
-                <w:r>
-                  <w:rPr>
-                    <w:rStyle w:val="Hyperlink"/>
-                    <w:noProof/>
-                  </w:rPr>
-                  <w:t>Donderdag 14 Maart 2019</w:t>
-                </w:r>
-                <w:r>
-                  <w:rPr>
-                    <w:noProof/>
-                    <w:webHidden/>
-                  </w:rPr>
-                  <w:tab/>
-                </w:r>
-                <w:r>
-                  <w:rPr>
-                    <w:noProof/>
-                    <w:webHidden/>
-                  </w:rPr>
-                  <w:fldChar w:fldCharType="begin"/>
-                </w:r>
-                <w:r>
-                  <w:rPr>
-                    <w:noProof/>
-                    <w:webHidden/>
-                  </w:rPr>
-                  <w:instrText xml:space="preserve"> PAGEREF _Toc5112962 \h </w:instrText>
-                </w:r>
-                <w:r>
-                  <w:rPr>
-                    <w:noProof/>
-                    <w:webHidden/>
-                  </w:rPr>
-                </w:r>
-                <w:r>
-                  <w:rPr>
-                    <w:noProof/>
-                    <w:webHidden/>
-                  </w:rPr>
-                  <w:fldChar w:fldCharType="separate"/>
-                </w:r>
-                <w:r>
-                  <w:rPr>
-                    <w:noProof/>
-                    <w:webHidden/>
-                  </w:rPr>
-                  <w:t>5</w:t>
-                </w:r>
-                <w:r>
-                  <w:rPr>
-                    <w:noProof/>
-                    <w:webHidden/>
-                  </w:rPr>
-                  <w:fldChar w:fldCharType="end"/>
-                </w:r>
-              </w:hyperlink>
-            </w:p>
-            <w:p>
-              <w:pPr>
-                <w:pStyle w:val="Inhopg3"/>
-                <w:tabs>
-                  <w:tab w:val="right" w:leader="dot" w:pos="9062"/>
-                </w:tabs>
-                <w:rPr>
-                  <w:rFonts w:asciiTheme="minorHAnsi" w:eastAsiaTheme="minorEastAsia" w:hAnsiTheme="minorHAnsi"/>
-                  <w:noProof/>
-                  <w:sz w:val="22"/>
-                  <w:lang w:eastAsia="nl-NL"/>
-                </w:rPr>
-              </w:pPr>
-              <w:hyperlink w:anchor="_Toc5112963" w:history="1">
-                <w:r>
-                  <w:rPr>
-                    <w:rStyle w:val="Hyperlink"/>
-                    <w:noProof/>
-                  </w:rPr>
-                  <w:t>Met ons allen</w:t>
-                </w:r>
-                <w:r>
-                  <w:rPr>
-                    <w:noProof/>
-                    <w:webHidden/>
-                  </w:rPr>
-                  <w:tab/>
-                </w:r>
-                <w:r>
-                  <w:rPr>
-                    <w:noProof/>
-                    <w:webHidden/>
-                  </w:rPr>
-                  <w:fldChar w:fldCharType="begin"/>
-                </w:r>
-                <w:r>
-                  <w:rPr>
-                    <w:noProof/>
-                    <w:webHidden/>
-                  </w:rPr>
-                  <w:instrText xml:space="preserve"> PAGEREF _Toc5112963 \h </w:instrText>
+                  <w:instrText xml:space="preserve"> PAGEREF _Toc5261185 \h </w:instrText>
                 </w:r>
                 <w:r>
                   <w:rPr>
@@ -2275,19 +2275,255 @@
         <w:p>
           <w:pPr>
             <w:pStyle w:val="Kop1"/>
-            <w:jc w:val="center"/>
-          </w:pPr>
-          <w:bookmarkStart w:id="0" w:name="_Toc5112943"/>
+          </w:pPr>
+          <w:r>
+            <w:br w:type="page"/>
+          </w:r>
+          <w:bookmarkStart w:id="0" w:name="_Toc5261165"/>
+          <w:r>
+            <w:lastRenderedPageBreak/>
+            <w:t>Logboek</w:t>
+          </w:r>
+          <w:bookmarkEnd w:id="0"/>
+        </w:p>
+        <w:p/>
+        <w:p>
+          <w:pPr>
+            <w:pStyle w:val="Kop2"/>
+          </w:pPr>
+          <w:bookmarkStart w:id="1" w:name="_Toc5261166"/>
+          <w:r>
+            <w:t>Donderdag 28 Februari 2019</w:t>
+          </w:r>
+          <w:bookmarkEnd w:id="1"/>
+        </w:p>
+        <w:p>
+          <w:pPr>
+            <w:pStyle w:val="Kop3"/>
+          </w:pPr>
+          <w:bookmarkStart w:id="2" w:name="_Toc5261167"/>
+          <w:r>
+            <w:t>Douwe</w:t>
+          </w:r>
+          <w:bookmarkEnd w:id="2"/>
+        </w:p>
+        <w:p>
+          <w:r>
+            <w:t xml:space="preserve">Begin gemaakt aan </w:t>
+          </w:r>
+          <w:proofErr w:type="spellStart"/>
+          <w:r>
+            <w:t>TekenSpeelgebied</w:t>
+          </w:r>
+          <w:proofErr w:type="spellEnd"/>
+          <w:r>
+            <w:t xml:space="preserve">()  (Het speelgebied voor </w:t>
+          </w:r>
+          <w:proofErr w:type="spellStart"/>
+          <w:r>
+            <w:t>Mastermind</w:t>
+          </w:r>
+          <w:proofErr w:type="spellEnd"/>
+          <w:r>
+            <w:t>).</w:t>
+          </w:r>
+        </w:p>
+        <w:p>
+          <w:pPr>
+            <w:pStyle w:val="Kop3"/>
+          </w:pPr>
+          <w:bookmarkStart w:id="3" w:name="_Toc5261168"/>
+          <w:r>
+            <w:t>Niek &amp; Jelmer</w:t>
+          </w:r>
+          <w:bookmarkEnd w:id="3"/>
+        </w:p>
+        <w:p>
+          <w:r>
+            <w:t>Begin gemaakt aan Feedback()</w:t>
+          </w:r>
+          <w:r>
+            <w:tab/>
+            <w:t>(de feedback op je antwoord</w:t>
+          </w:r>
+          <w:r>
+            <w:rPr>
+              <w:rFonts w:ascii="Bahnschrift" w:hAnsi="Bahnschrift"/>
+            </w:rPr>
+            <w:t>,</w:t>
+          </w:r>
+          <w:r>
+            <w:t xml:space="preserve"> of er een cijfer                                                 goed is</w:t>
+          </w:r>
+          <w:r>
+            <w:rPr>
+              <w:rFonts w:ascii="Bahnschrift" w:hAnsi="Bahnschrift"/>
+            </w:rPr>
+            <w:t>,</w:t>
+          </w:r>
+          <w:r>
+            <w:t xml:space="preserve"> en of die op de juiste plek staat of niet).</w:t>
+          </w:r>
+        </w:p>
+        <w:p>
+          <w:pPr>
+            <w:pStyle w:val="Kop3"/>
+          </w:pPr>
+          <w:bookmarkStart w:id="4" w:name="_Toc5261169"/>
+          <w:r>
+            <w:t>Andries</w:t>
+          </w:r>
+          <w:bookmarkEnd w:id="4"/>
+        </w:p>
+        <w:p>
+          <w:r>
+            <w:t>Begin gemaakt aan Input()</w:t>
+          </w:r>
+          <w:r>
+            <w:tab/>
+          </w:r>
+          <w:r>
+            <w:tab/>
+            <w:t>(de input &amp; controle van de ingevulde cijfers).</w:t>
+          </w:r>
+        </w:p>
+        <w:p/>
+        <w:p>
+          <w:pPr>
+            <w:pStyle w:val="Kop2"/>
+          </w:pPr>
+          <w:bookmarkStart w:id="5" w:name="_Toc5261170"/>
+          <w:r>
+            <w:t>Donderdag 7 Maart 2019</w:t>
+          </w:r>
+          <w:bookmarkEnd w:id="5"/>
+        </w:p>
+        <w:p>
+          <w:pPr>
+            <w:pStyle w:val="Kop3"/>
+          </w:pPr>
+          <w:bookmarkStart w:id="6" w:name="_Toc5261171"/>
+          <w:r>
+            <w:t>Jelmer</w:t>
+          </w:r>
+          <w:bookmarkEnd w:id="6"/>
+        </w:p>
+        <w:p>
+          <w:r>
+            <w:t>Overbodige codering weggehaald en veranderd  (er was een overbodige lijst aangemaakt voor de feedback van de code).</w:t>
+          </w:r>
+        </w:p>
+        <w:p>
+          <w:pPr>
+            <w:pStyle w:val="Kop3"/>
+          </w:pPr>
+          <w:bookmarkStart w:id="7" w:name="_Toc5261172"/>
+          <w:r>
+            <w:t>Andries</w:t>
+          </w:r>
+          <w:bookmarkEnd w:id="7"/>
+        </w:p>
+        <w:p>
+          <w:proofErr w:type="spellStart"/>
+          <w:r>
+            <w:t>Slechtetekens</w:t>
+          </w:r>
+          <w:proofErr w:type="spellEnd"/>
+          <w:r>
+            <w:t xml:space="preserve">() veranderd naar </w:t>
+          </w:r>
+          <w:proofErr w:type="spellStart"/>
+          <w:r>
+            <w:t>GoedeTekens</w:t>
+          </w:r>
+          <w:proofErr w:type="spellEnd"/>
+          <w:r>
+            <w:t>()  (Zodat er geen tekens als ë in de code konden worden ingevoerd</w:t>
+          </w:r>
+          <w:r>
+            <w:rPr>
+              <w:rFonts w:ascii="Bahnschrift" w:hAnsi="Bahnschrift"/>
+            </w:rPr>
+            <w:t xml:space="preserve">, </w:t>
+          </w:r>
+          <w:r>
+            <w:t>zorgt voor opheldering).</w:t>
+          </w:r>
+        </w:p>
+        <w:p>
+          <w:pPr>
+            <w:pStyle w:val="Kop3"/>
+          </w:pPr>
+          <w:bookmarkStart w:id="8" w:name="_Toc5261173"/>
+          <w:r>
+            <w:t>Allemaal</w:t>
+          </w:r>
+          <w:bookmarkEnd w:id="8"/>
+        </w:p>
+        <w:p>
+          <w:r>
+            <w:t>Spel afgemaakt en getest op functionaliteit.</w:t>
+          </w:r>
+        </w:p>
+        <w:p/>
+        <w:p>
+          <w:pPr>
+            <w:pStyle w:val="Kop2"/>
+          </w:pPr>
+          <w:bookmarkStart w:id="9" w:name="_Toc5261174"/>
+          <w:r>
+            <w:t>Donderdag 14 Maart 2019</w:t>
+          </w:r>
+          <w:bookmarkEnd w:id="9"/>
+        </w:p>
+        <w:p>
+          <w:pPr>
+            <w:pStyle w:val="Kop3"/>
+          </w:pPr>
+          <w:bookmarkStart w:id="10" w:name="_Toc5261175"/>
+          <w:r>
+            <w:t>Met ons allen</w:t>
+          </w:r>
+          <w:bookmarkEnd w:id="10"/>
+        </w:p>
+        <w:p>
+          <w:r>
+            <w:t xml:space="preserve">Spel </w:t>
+          </w:r>
+          <w:proofErr w:type="spellStart"/>
+          <w:r>
+            <w:t>MasterMind</w:t>
+          </w:r>
+          <w:proofErr w:type="spellEnd"/>
+          <w:r>
+            <w:t xml:space="preserve"> gepresenteerd.</w:t>
+          </w:r>
+          <w:r>
+            <w:t xml:space="preserve"> </w:t>
+          </w:r>
+        </w:p>
+        <w:p/>
+        <w:p>
+          <w:pPr>
+            <w:spacing w:after="200"/>
+            <w:rPr>
+              <w:rFonts w:ascii="Bahnschrift" w:eastAsiaTheme="majorEastAsia" w:hAnsi="Bahnschrift" w:cstheme="majorBidi"/>
+              <w:color w:val="365F91" w:themeColor="accent1" w:themeShade="BF"/>
+              <w:sz w:val="48"/>
+              <w:szCs w:val="32"/>
+            </w:rPr>
+          </w:pPr>
         </w:p>
         <w:p>
           <w:pPr>
             <w:pStyle w:val="Kop1"/>
-            <w:jc w:val="center"/>
-          </w:pPr>
+          </w:pPr>
+          <w:bookmarkStart w:id="11" w:name="_Toc5261176"/>
           <w:r>
             <w:rPr>
               <w:noProof/>
             </w:rPr>
+            <w:lastRenderedPageBreak/>
             <w:drawing>
               <wp:anchor distT="0" distB="0" distL="114300" distR="114300" simplePos="0" relativeHeight="251670528" behindDoc="0" locked="0" layoutInCell="1" allowOverlap="1">
                 <wp:simplePos x="0" y="0"/>
@@ -2348,7 +2584,7 @@
           <w:r>
             <w:t>Werking van het programma</w:t>
           </w:r>
-          <w:bookmarkEnd w:id="0"/>
+          <w:bookmarkEnd w:id="11"/>
         </w:p>
         <w:p>
           <w:pPr>
@@ -2466,9 +2702,8 @@
         <w:p>
           <w:pPr>
             <w:pStyle w:val="Kop2"/>
-            <w:jc w:val="center"/>
-          </w:pPr>
-          <w:bookmarkStart w:id="1" w:name="_Toc5112944"/>
+          </w:pPr>
+          <w:bookmarkStart w:id="12" w:name="_Toc5261177"/>
           <w:r>
             <w:t xml:space="preserve">Hoe </w:t>
           </w:r>
@@ -2478,7 +2713,7 @@
           <w:r>
             <w:t>?</w:t>
           </w:r>
-          <w:bookmarkEnd w:id="1"/>
+          <w:bookmarkEnd w:id="12"/>
         </w:p>
         <w:p>
           <w:r>
@@ -2500,208 +2735,195 @@
             <w:t xml:space="preserve"> In onze code bedenkt de computer zelf welke stappen speler 1 moet ondernemen om het spel werkend te maken.</w:t>
           </w:r>
         </w:p>
-        <w:p/>
+        <w:p>
+          <w:pPr>
+            <w:pStyle w:val="Kop2"/>
+          </w:pPr>
+          <w:bookmarkStart w:id="13" w:name="_Toc5261178"/>
+          <w:r>
+            <w:lastRenderedPageBreak/>
+            <w:t>Hoe moet het programma werken?</w:t>
+          </w:r>
+          <w:bookmarkEnd w:id="13"/>
+        </w:p>
+        <w:p>
+          <w:r>
+            <w:t>Er zijn een paar velden hoe het programma moet werken.</w:t>
+          </w:r>
+        </w:p>
+        <w:p>
+          <w:pPr>
+            <w:pStyle w:val="Kop3"/>
+          </w:pPr>
+          <w:bookmarkStart w:id="14" w:name="_Toc5261179"/>
+          <w:r>
+            <w:t>Genereren:</w:t>
+          </w:r>
+          <w:bookmarkEnd w:id="14"/>
+        </w:p>
+        <w:p>
+          <w:pPr>
+            <w:ind w:left="705"/>
+          </w:pPr>
+          <w:r>
+            <w:t>Voor het genereren van de code worden 4 (willekeurige) getallen tussen de 0 en 5 gemaakt. Deze getallen worden opgeslagen in een lijst die het hele programma kan gebruiken</w:t>
+          </w:r>
+        </w:p>
+        <w:p>
+          <w:pPr>
+            <w:pStyle w:val="Kop3"/>
+          </w:pPr>
+          <w:bookmarkStart w:id="15" w:name="_Toc5261180"/>
+          <w:r>
+            <w:t>Invoer:</w:t>
+          </w:r>
+          <w:bookmarkEnd w:id="15"/>
+        </w:p>
+        <w:p>
+          <w:pPr>
+            <w:ind w:left="705"/>
+          </w:pPr>
+          <w:r>
+            <w:t>Bij de invoer wordt de speler gevraagd om 4 getallen tussen de 0 en 5 in te voeren.</w:t>
+          </w:r>
+          <w:r>
+            <w:t xml:space="preserve"> Bij d</w:t>
+          </w:r>
+          <w:r>
+            <w:t>eze getallen worden bekeken of zij wel het goede formaat bevatten</w:t>
+          </w:r>
+          <w:r>
+            <w:t>. Daarna worden de getallen gezet in lijsten en als resultaat van de functie gegeven zodat de rest van het programma deze getallen nog kan gebruiken.</w:t>
+          </w:r>
+          <w:r>
+            <w:t xml:space="preserve"> </w:t>
+          </w:r>
+        </w:p>
+        <w:p>
+          <w:pPr>
+            <w:pStyle w:val="Kop3"/>
+          </w:pPr>
+          <w:bookmarkStart w:id="16" w:name="_Toc5261181"/>
+          <w:r>
+            <w:t>Feedback</w:t>
+          </w:r>
+          <w:r>
+            <w:t>:</w:t>
+          </w:r>
+          <w:bookmarkEnd w:id="16"/>
+        </w:p>
+        <w:p>
+          <w:pPr>
+            <w:ind w:left="708"/>
+          </w:pPr>
+          <w:r>
+            <w:t>Bij de feedback ontvangt de functie de getallen die zijn ingevoerd door de speler en vergelijkt deze met het antwoord. Als een getal die ingevoerd is</w:t>
+          </w:r>
+          <w:r>
+            <w:t xml:space="preserve"> door de speler overeenkomt met een getal uit het gegenereerde antwoord, geeft de computer aan dat er een getal in de code zit (maar zegt niet waar), dit wordt weergegeven als een ‘ampersand’ (&amp;). Als een gegeven getal ook nog op de goede plek zit onderneemt de computer dezelfde stappen en wordt weergeven als een hekje/</w:t>
+          </w:r>
+          <w:proofErr w:type="spellStart"/>
+          <w:r>
+            <w:t>hash</w:t>
+          </w:r>
+          <w:proofErr w:type="spellEnd"/>
+          <w:r>
+            <w:t xml:space="preserve"> (#) </w:t>
+          </w:r>
+        </w:p>
+        <w:p>
+          <w:pPr>
+            <w:pStyle w:val="Kop3"/>
+          </w:pPr>
+          <w:bookmarkStart w:id="17" w:name="_Toc5261182"/>
+          <w:r>
+            <w:t>Tekenfunctie:</w:t>
+          </w:r>
+          <w:bookmarkEnd w:id="17"/>
+        </w:p>
+        <w:p>
+          <w:pPr>
+            <w:ind w:left="708"/>
+          </w:pPr>
+          <w:r>
+            <w:t>De tekenfunctie tekent het scherm voor de gebruiker. Het scherm geeft na het oproepen van de tekenfunctie informatie zoals de pogingen en de feedback die daarop is gegeven weer.</w:t>
+          </w:r>
+        </w:p>
+        <w:p>
+          <w:pPr>
+            <w:pStyle w:val="Kop3"/>
+          </w:pPr>
+          <w:bookmarkStart w:id="18" w:name="_Toc5261183"/>
+          <w:r>
+            <w:t>Game:</w:t>
+          </w:r>
+          <w:bookmarkEnd w:id="18"/>
+        </w:p>
+        <w:p>
+          <w:pPr>
+            <w:ind w:left="705"/>
+          </w:pPr>
+          <w:r>
+            <w:t xml:space="preserve">Het beginpunt van het spel is gesitueerd in een loop. De Input functie wordt opgeroepen </w:t>
+          </w:r>
+          <w:r>
+            <w:t>en het resultaat wordt opgeslagen in een variabele. Daarna wordt de feedback berekend. Als de speler de code heeft gekraakt eindigt het spel. Daarna wordt de tekenfunctie opgeroepen met de verkregen informatie. Dit wordt 12 keer herhaald of tot</w:t>
+          </w:r>
+          <w:r>
+            <w:t xml:space="preserve"> de speler de code heeft gekraakt.</w:t>
+          </w:r>
+        </w:p>
+        <w:p>
+          <w:pPr>
+            <w:ind w:left="708"/>
+          </w:pPr>
+        </w:p>
+        <w:p>
+          <w:pPr>
+            <w:ind w:left="708"/>
+          </w:pPr>
+        </w:p>
+        <w:p>
+          <w:pPr>
+            <w:ind w:left="708"/>
+          </w:pPr>
+        </w:p>
+        <w:p>
+          <w:pPr>
+            <w:ind w:left="708"/>
+          </w:pPr>
+        </w:p>
+        <w:p>
+          <w:pPr>
+            <w:ind w:left="708"/>
+          </w:pPr>
+        </w:p>
+        <w:p>
+          <w:pPr>
+            <w:ind w:left="708"/>
+          </w:pPr>
+        </w:p>
+        <w:p>
+          <w:pPr>
+            <w:ind w:left="708"/>
+          </w:pPr>
+        </w:p>
+        <w:p>
+          <w:pPr>
+            <w:ind w:left="708"/>
+          </w:pPr>
+        </w:p>
         <w:p>
           <w:pPr>
             <w:pStyle w:val="Kop2"/>
             <w:jc w:val="center"/>
           </w:pPr>
-          <w:bookmarkStart w:id="2" w:name="_Toc5112945"/>
-          <w:r>
-            <w:lastRenderedPageBreak/>
-            <w:t>Hoe moet het programma werken?</w:t>
-          </w:r>
-          <w:bookmarkEnd w:id="2"/>
-        </w:p>
-        <w:p>
-          <w:r>
-            <w:t>Er zijn een paar velden hoe het programma moet werken.</w:t>
-          </w:r>
-        </w:p>
-        <w:p>
-          <w:pPr>
-            <w:pStyle w:val="Kop3"/>
-          </w:pPr>
-          <w:bookmarkStart w:id="3" w:name="_Toc5112946"/>
-          <w:r>
-            <w:t>Genereren:</w:t>
-          </w:r>
-          <w:bookmarkEnd w:id="3"/>
-        </w:p>
-        <w:p>
-          <w:pPr>
-            <w:ind w:left="705"/>
-          </w:pPr>
-          <w:r>
-            <w:t>Voor het genereren van de code worden 4 (willekeurige) getallen tussen de 0 en 5 gemaakt. Deze getallen worden opgeslagen in een lijst die het hele programma kan gebruiken</w:t>
-          </w:r>
-        </w:p>
-        <w:p>
-          <w:pPr>
-            <w:pStyle w:val="Kop3"/>
-          </w:pPr>
-          <w:bookmarkStart w:id="4" w:name="_Toc5112947"/>
-          <w:r>
-            <w:t>Invoer:</w:t>
-          </w:r>
-          <w:bookmarkEnd w:id="4"/>
-        </w:p>
-        <w:p>
-          <w:pPr>
-            <w:ind w:left="705"/>
-          </w:pPr>
-          <w:r>
-            <w:t>Bij de invoer wordt de speler gevraagd om 4 getallen tussen de 0 en 5 in te voeren.</w:t>
-          </w:r>
-          <w:r>
-            <w:t xml:space="preserve"> Bij d</w:t>
-          </w:r>
-          <w:r>
-            <w:t>eze getallen worden bekeken of zij wel het goede formaat bevatten</w:t>
-          </w:r>
-          <w:r>
-            <w:t>. Daarna worden de getallen gezet in lijsten en als resultaat van de functie gegeven zodat de rest van het programma deze getallen nog kan gebruiken.</w:t>
-          </w:r>
-          <w:r>
-            <w:t xml:space="preserve"> </w:t>
-          </w:r>
-        </w:p>
-        <w:p>
-          <w:pPr>
-            <w:pStyle w:val="Kop3"/>
-          </w:pPr>
-          <w:bookmarkStart w:id="5" w:name="_Toc5112948"/>
-          <w:r>
-            <w:t>Feedback</w:t>
-          </w:r>
-          <w:r>
-            <w:t>:</w:t>
-          </w:r>
-          <w:bookmarkEnd w:id="5"/>
-        </w:p>
-        <w:p>
-          <w:pPr>
-            <w:ind w:left="708"/>
-          </w:pPr>
-          <w:r>
-            <w:t>Bij de feedback ontvangt de functie de getallen die zijn ingevoerd door de speler en vergelijkt deze met het antwoord. Als een getal die ingevoerd is</w:t>
-          </w:r>
-          <w:r>
-            <w:t xml:space="preserve"> door de speler overeenkomt met een getal uit het gegenereerde antwoord, geeft de computer aan dat er een getal in de code zit (maar zegt niet waar), dit wordt weergegeven als een ‘ampersand’ (&amp;). Als een gegeven getal ook nog op de goede plek zit onderneemt de computer dezelfde stappen en wordt weergeven als een hekje/</w:t>
-          </w:r>
-          <w:proofErr w:type="spellStart"/>
-          <w:r>
-            <w:t>hash</w:t>
-          </w:r>
-          <w:proofErr w:type="spellEnd"/>
-          <w:r>
-            <w:t xml:space="preserve"> (#) </w:t>
-          </w:r>
-        </w:p>
-        <w:p>
-          <w:pPr>
-            <w:pStyle w:val="Kop3"/>
-          </w:pPr>
-          <w:bookmarkStart w:id="6" w:name="_Toc5112949"/>
-          <w:r>
-            <w:t>Tekenfunctie:</w:t>
-          </w:r>
-          <w:bookmarkEnd w:id="6"/>
-        </w:p>
-        <w:p>
-          <w:pPr>
-            <w:ind w:left="708"/>
-          </w:pPr>
-          <w:r>
-            <w:t>De tekenfunctie tekent het scherm voor de gebruiker. Het scherm geeft na het oproepen van de tekenfunctie informatie zoals de pogingen en de feedback die daarop is gegeven weer.</w:t>
-          </w:r>
-        </w:p>
-        <w:p>
-          <w:pPr>
-            <w:pStyle w:val="Kop3"/>
-          </w:pPr>
-          <w:bookmarkStart w:id="7" w:name="_Toc5112950"/>
-          <w:r>
-            <w:t>Game:</w:t>
-          </w:r>
-          <w:bookmarkEnd w:id="7"/>
-        </w:p>
-        <w:p>
-          <w:pPr>
-            <w:ind w:left="705"/>
-          </w:pPr>
-          <w:r>
-            <w:t xml:space="preserve">Het beginpunt van het spel is gesitueerd in een loop. De Input functie wordt opgeroepen </w:t>
-          </w:r>
-          <w:r>
-            <w:t>en het resultaat wordt opgeslagen in een variabele. Daarna wordt de feedback berekend. Als de speler de code heeft gekraakt eindigt het spel. Daarna wordt de tekenfunctie opgeroepen met de verkregen informatie. Dit wordt 12 keer herhaald of tot</w:t>
-          </w:r>
-          <w:r>
-            <w:t xml:space="preserve"> de speler de code heeft gekraakt.</w:t>
-          </w:r>
-          <w:bookmarkStart w:id="8" w:name="_GoBack"/>
-          <w:bookmarkEnd w:id="8"/>
-        </w:p>
-        <w:p>
-          <w:pPr>
-            <w:ind w:left="708"/>
-          </w:pPr>
-        </w:p>
-        <w:p>
-          <w:pPr>
-            <w:ind w:left="708"/>
-          </w:pPr>
-        </w:p>
-        <w:p>
-          <w:pPr>
-            <w:ind w:left="708"/>
-          </w:pPr>
-        </w:p>
-        <w:p>
-          <w:pPr>
-            <w:ind w:left="708"/>
-          </w:pPr>
-        </w:p>
-        <w:p>
-          <w:pPr>
-            <w:ind w:left="708"/>
-          </w:pPr>
-        </w:p>
-        <w:p>
-          <w:pPr>
-            <w:ind w:left="708"/>
-          </w:pPr>
-        </w:p>
-        <w:p>
-          <w:pPr>
-            <w:ind w:left="708"/>
-          </w:pPr>
-        </w:p>
-        <w:p>
-          <w:pPr>
-            <w:ind w:left="708"/>
-          </w:pPr>
-        </w:p>
-        <w:p>
-          <w:pPr>
-            <w:ind w:left="708"/>
-          </w:pPr>
-        </w:p>
-        <w:p>
-          <w:pPr>
-            <w:ind w:left="708"/>
-          </w:pPr>
-        </w:p>
-        <w:p>
-          <w:pPr>
-            <w:pStyle w:val="Kop2"/>
-            <w:jc w:val="center"/>
-          </w:pPr>
-          <w:bookmarkStart w:id="9" w:name="_Toc5112951"/>
+          <w:bookmarkStart w:id="19" w:name="_Toc5261184"/>
           <w:r>
             <w:rPr>
               <w:noProof/>
             </w:rPr>
+            <w:lastRenderedPageBreak/>
             <w:drawing>
               <wp:anchor distT="0" distB="0" distL="114300" distR="114300" simplePos="0" relativeHeight="251671552" behindDoc="1" locked="0" layoutInCell="1" allowOverlap="1" wp14:anchorId="37AA49CF">
                 <wp:simplePos x="0" y="0"/>
@@ -2766,9 +2988,14 @@
             </w:drawing>
           </w:r>
           <w:r>
-            <w:t>Code van het programma</w:t>
-          </w:r>
-          <w:bookmarkEnd w:id="9"/>
+            <w:t>Code van het progr</w:t>
+          </w:r>
+          <w:bookmarkStart w:id="20" w:name="_GoBack"/>
+          <w:bookmarkEnd w:id="20"/>
+          <w:r>
+            <w:t>amma</w:t>
+          </w:r>
+          <w:bookmarkEnd w:id="19"/>
         </w:p>
         <w:p>
           <w:pPr>
@@ -2784,7 +3011,7 @@
           <w:pPr>
             <w:pStyle w:val="Kop3"/>
             <w:rPr>
-              <w:rFonts w:ascii="Bahnschrift Light" w:eastAsiaTheme="minorHAnsi" w:hAnsi="Bahnschrift Light" w:cstheme="minorBidi"/>
+              <w:rFonts w:eastAsiaTheme="minorHAnsi" w:cstheme="minorBidi"/>
               <w:color w:val="auto"/>
               <w:szCs w:val="22"/>
             </w:rPr>
@@ -2829,7 +3056,7 @@
               <w:noProof/>
             </w:rPr>
           </w:pPr>
-          <w:bookmarkStart w:id="10" w:name="_Toc5112952"/>
+          <w:bookmarkStart w:id="21" w:name="_Toc5261185"/>
           <w:r>
             <w:rPr>
               <w:noProof/>
@@ -2838,12 +3065,12 @@
               <wp:anchor distT="0" distB="0" distL="114300" distR="114300" simplePos="0" relativeHeight="251672576" behindDoc="1" locked="0" layoutInCell="1" allowOverlap="1" wp14:anchorId="1DA49312">
                 <wp:simplePos x="0" y="0"/>
                 <wp:positionH relativeFrom="margin">
-                  <wp:align>center</wp:align>
+                  <wp:posOffset>611505</wp:posOffset>
                 </wp:positionH>
                 <wp:positionV relativeFrom="paragraph">
-                  <wp:posOffset>2931655</wp:posOffset>
+                  <wp:posOffset>2699385</wp:posOffset>
                 </wp:positionV>
-                <wp:extent cx="4538017" cy="4782181"/>
+                <wp:extent cx="4537075" cy="4806950"/>
                 <wp:effectExtent l="0" t="0" r="0" b="0"/>
                 <wp:wrapNone/>
                 <wp:docPr id="5" name="Afbeelding 5"/>
@@ -2865,13 +3092,13 @@
                             </a:ext>
                           </a:extLst>
                         </a:blip>
-                        <a:srcRect l="1138" t="5021" r="44588" b="3461"/>
+                        <a:srcRect l="1138" t="4534" r="44588" b="3462"/>
                         <a:stretch/>
                       </pic:blipFill>
                       <pic:spPr bwMode="auto">
                         <a:xfrm>
                           <a:off x="0" y="0"/>
-                          <a:ext cx="4538017" cy="4782181"/>
+                          <a:ext cx="4537075" cy="4806950"/>
                         </a:xfrm>
                         <a:prstGeom prst="rect">
                           <a:avLst/>
@@ -2910,7 +3137,7 @@
                       <wp:posOffset>2710180</wp:posOffset>
                     </wp:positionH>
                     <wp:positionV relativeFrom="paragraph">
-                      <wp:posOffset>3076575</wp:posOffset>
+                      <wp:posOffset>2870200</wp:posOffset>
                     </wp:positionV>
                     <wp:extent cx="1983105" cy="237490"/>
                     <wp:effectExtent l="0" t="0" r="17145" b="10160"/>
@@ -2989,7 +3216,7 @@
               </mc:Choice>
               <mc:Fallback>
                 <w:pict>
-                  <v:shape id="Tekstvak 2" o:spid="_x0000_s1028" type="#_x0000_t202" style="position:absolute;margin-left:213.4pt;margin-top:242.25pt;width:156.15pt;height:18.7pt;z-index:251674624;visibility:visible;mso-wrap-style:square;mso-width-percent:0;mso-height-percent:0;mso-wrap-distance-left:9pt;mso-wrap-distance-top:3.6pt;mso-wrap-distance-right:9pt;mso-wrap-distance-bottom:3.6pt;mso-position-horizontal:absolute;mso-position-horizontal-relative:text;mso-position-vertical:absolute;mso-position-vertical-relative:text;mso-width-percent:0;mso-height-percent:0;mso-width-relative:margin;mso-height-relative:margin;v-text-anchor:top" o:gfxdata="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" fillcolor="white [3212]" strokecolor="white [3212]">
+                  <v:shape id="Tekstvak 2" o:spid="_x0000_s1028" type="#_x0000_t202" style="position:absolute;margin-left:213.4pt;margin-top:226pt;width:156.15pt;height:18.7pt;z-index:251674624;visibility:visible;mso-wrap-style:square;mso-width-percent:0;mso-height-percent:0;mso-wrap-distance-left:9pt;mso-wrap-distance-top:3.6pt;mso-wrap-distance-right:9pt;mso-wrap-distance-bottom:3.6pt;mso-position-horizontal:absolute;mso-position-horizontal-relative:text;mso-position-vertical:absolute;mso-position-vertical-relative:text;mso-width-percent:0;mso-height-percent:0;mso-width-relative:margin;mso-height-relative:margin;v-text-anchor:top" o:gfxdata="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" fillcolor="white [3212]" strokecolor="white [3212]">
                     <v:textbox>
                       <w:txbxContent>
                         <w:p>
@@ -3023,300 +3250,10 @@
               </mc:Fallback>
             </mc:AlternateContent>
           </w:r>
-          <w:bookmarkEnd w:id="10"/>
-          <w:r>
-            <w:br w:type="page"/>
-          </w:r>
-        </w:p>
-        <w:p>
-          <w:pPr>
-            <w:pStyle w:val="Kop3"/>
-          </w:pPr>
-        </w:p>
-        <w:p>
-          <w:pPr>
-            <w:pStyle w:val="Kop1"/>
-            <w:jc w:val="center"/>
-          </w:pPr>
-          <w:bookmarkStart w:id="11" w:name="_Toc5112953"/>
-          <w:r>
-            <w:t>Logboek</w:t>
-          </w:r>
-        </w:p>
+        </w:p>
+        <w:bookmarkEnd w:id="21" w:displacedByCustomXml="next"/>
       </w:sdtContent>
     </w:sdt>
-    <w:bookmarkEnd w:id="11" w:displacedByCustomXml="prev"/>
-    <w:p>
-      <w:pPr>
-        <w:pStyle w:val="Kop2"/>
-        <w:jc w:val="center"/>
-      </w:pPr>
-      <w:bookmarkStart w:id="12" w:name="_Toc5112954"/>
-      <w:r>
-        <w:t>Donderdag 28 Februari 2019</w:t>
-      </w:r>
-      <w:bookmarkEnd w:id="12"/>
-    </w:p>
-    <w:p>
-      <w:pPr>
-        <w:pStyle w:val="Kop3"/>
-      </w:pPr>
-      <w:bookmarkStart w:id="13" w:name="_Toc5112955"/>
-      <w:r>
-        <w:t>Douwe</w:t>
-      </w:r>
-      <w:bookmarkEnd w:id="13"/>
-    </w:p>
-    <w:p>
-      <w:r>
-        <w:t>B</w:t>
-      </w:r>
-      <w:r>
-        <w:t xml:space="preserve">egin gemaakt aan </w:t>
-      </w:r>
-      <w:proofErr w:type="spellStart"/>
-      <w:r>
-        <w:t>TekenSpeelgebied</w:t>
-      </w:r>
-      <w:proofErr w:type="spellEnd"/>
-      <w:r>
-        <w:t xml:space="preserve">()  (Het speelgebied voor </w:t>
-      </w:r>
-      <w:proofErr w:type="spellStart"/>
-      <w:r>
-        <w:t>Mastermind</w:t>
-      </w:r>
-      <w:proofErr w:type="spellEnd"/>
-      <w:r>
-        <w:t>)</w:t>
-      </w:r>
-      <w:r>
-        <w:t>.</w:t>
-      </w:r>
-    </w:p>
-    <w:p>
-      <w:pPr>
-        <w:pStyle w:val="Kop3"/>
-      </w:pPr>
-      <w:bookmarkStart w:id="14" w:name="_Toc5112956"/>
-      <w:r>
-        <w:t>Niek &amp; Jelmer</w:t>
-      </w:r>
-      <w:bookmarkEnd w:id="14"/>
-    </w:p>
-    <w:p>
-      <w:r>
-        <w:t>Be</w:t>
-      </w:r>
-      <w:r>
-        <w:t>gin gemaakt aan Feedback()</w:t>
-      </w:r>
-      <w:r>
-        <w:tab/>
-        <w:t>(de feedback op je antwoord</w:t>
-      </w:r>
-      <w:r>
-        <w:rPr>
-          <w:rFonts w:ascii="Bahnschrift" w:hAnsi="Bahnschrift"/>
-        </w:rPr>
-        <w:t>,</w:t>
-      </w:r>
-      <w:r>
-        <w:t xml:space="preserve"> </w:t>
-      </w:r>
-      <w:r>
-        <w:t>of er een cijfer                                                 goed is</w:t>
-      </w:r>
-      <w:r>
-        <w:rPr>
-          <w:rFonts w:ascii="Bahnschrift" w:hAnsi="Bahnschrift"/>
-        </w:rPr>
-        <w:t>,</w:t>
-      </w:r>
-      <w:r>
-        <w:t xml:space="preserve"> en of die o</w:t>
-      </w:r>
-      <w:r>
-        <w:t>p de juiste plek staat of niet).</w:t>
-      </w:r>
-    </w:p>
-    <w:p>
-      <w:pPr>
-        <w:pStyle w:val="Kop3"/>
-      </w:pPr>
-      <w:bookmarkStart w:id="15" w:name="_Toc5112957"/>
-      <w:r>
-        <w:t>Andries</w:t>
-      </w:r>
-      <w:bookmarkEnd w:id="15"/>
-    </w:p>
-    <w:p>
-      <w:r>
-        <w:t xml:space="preserve">Begin gemaakt aan </w:t>
-      </w:r>
-      <w:r>
-        <w:t>Input()</w:t>
-      </w:r>
-      <w:r>
-        <w:tab/>
-      </w:r>
-      <w:r>
-        <w:tab/>
-        <w:t>(de input &amp; controle van de ingevulde cijfers</w:t>
-      </w:r>
-      <w:r>
-        <w:t>)</w:t>
-      </w:r>
-      <w:r>
-        <w:t>.</w:t>
-      </w:r>
-    </w:p>
-    <w:p/>
-    <w:p>
-      <w:pPr>
-        <w:pStyle w:val="Kop2"/>
-        <w:jc w:val="center"/>
-      </w:pPr>
-      <w:bookmarkStart w:id="16" w:name="_Toc5112958"/>
-      <w:r>
-        <w:t>Donderdag 7 Maart 2019</w:t>
-      </w:r>
-      <w:bookmarkEnd w:id="16"/>
-    </w:p>
-    <w:p>
-      <w:pPr>
-        <w:pStyle w:val="Kop3"/>
-      </w:pPr>
-      <w:bookmarkStart w:id="17" w:name="_Toc5112959"/>
-      <w:r>
-        <w:t>Jelmer</w:t>
-      </w:r>
-      <w:bookmarkEnd w:id="17"/>
-    </w:p>
-    <w:p>
-      <w:r>
-        <w:t>O</w:t>
-      </w:r>
-      <w:r>
-        <w:t xml:space="preserve">verbodige codering weggehaald en veranderd  </w:t>
-      </w:r>
-      <w:r>
-        <w:t>(e</w:t>
-      </w:r>
-      <w:r>
-        <w:t>r was een overbodige lijst aangemaakt voor de feedback van de code)</w:t>
-      </w:r>
-      <w:r>
-        <w:t>.</w:t>
-      </w:r>
-    </w:p>
-    <w:p>
-      <w:pPr>
-        <w:pStyle w:val="Kop3"/>
-      </w:pPr>
-      <w:bookmarkStart w:id="18" w:name="_Toc5112960"/>
-      <w:r>
-        <w:t>Andries</w:t>
-      </w:r>
-      <w:bookmarkEnd w:id="18"/>
-    </w:p>
-    <w:p>
-      <w:proofErr w:type="spellStart"/>
-      <w:r>
-        <w:t>S</w:t>
-      </w:r>
-      <w:r>
-        <w:t>lechtetekens</w:t>
-      </w:r>
-      <w:proofErr w:type="spellEnd"/>
-      <w:r>
-        <w:t xml:space="preserve">() veranderd naar </w:t>
-      </w:r>
-      <w:proofErr w:type="spellStart"/>
-      <w:r>
-        <w:t>GoedeTekens</w:t>
-      </w:r>
-      <w:proofErr w:type="spellEnd"/>
-      <w:r>
-        <w:t>()  (Zodat er geen tekens als ë in de code konden worden ingevoerd</w:t>
-      </w:r>
-      <w:r>
-        <w:rPr>
-          <w:rFonts w:ascii="Bahnschrift" w:hAnsi="Bahnschrift"/>
-        </w:rPr>
-        <w:t xml:space="preserve">, </w:t>
-      </w:r>
-      <w:r>
-        <w:t>zorgt voor opheldering</w:t>
-      </w:r>
-      <w:r>
-        <w:t>)</w:t>
-      </w:r>
-      <w:r>
-        <w:t>.</w:t>
-      </w:r>
-    </w:p>
-    <w:p>
-      <w:pPr>
-        <w:pStyle w:val="Kop3"/>
-      </w:pPr>
-      <w:bookmarkStart w:id="19" w:name="_Toc5112961"/>
-      <w:r>
-        <w:t>Allemaal</w:t>
-      </w:r>
-      <w:bookmarkEnd w:id="19"/>
-    </w:p>
-    <w:p>
-      <w:r>
-        <w:t>Sp</w:t>
-      </w:r>
-      <w:r>
-        <w:t>el afgemaakt en getest op functionaliteit.</w:t>
-      </w:r>
-    </w:p>
-    <w:p/>
-    <w:p>
-      <w:pPr>
-        <w:pStyle w:val="Kop2"/>
-        <w:jc w:val="center"/>
-      </w:pPr>
-      <w:bookmarkStart w:id="20" w:name="_Toc5112962"/>
-      <w:r>
-        <w:t>Donderdag 14 Maart 2019</w:t>
-      </w:r>
-      <w:bookmarkEnd w:id="20"/>
-    </w:p>
-    <w:p>
-      <w:pPr>
-        <w:pStyle w:val="Kop3"/>
-      </w:pPr>
-      <w:bookmarkStart w:id="21" w:name="_Toc5112963"/>
-      <w:r>
-        <w:t>M</w:t>
-      </w:r>
-      <w:r>
-        <w:t>et ons allen</w:t>
-      </w:r>
-      <w:bookmarkEnd w:id="21"/>
-    </w:p>
-    <w:p>
-      <w:r>
-        <w:t xml:space="preserve">Spel </w:t>
-      </w:r>
-      <w:proofErr w:type="spellStart"/>
-      <w:r>
-        <w:t>MasterMind</w:t>
-      </w:r>
-      <w:proofErr w:type="spellEnd"/>
-      <w:r>
-        <w:t xml:space="preserve"> gepresenteerd.</w:t>
-      </w:r>
-      <w:r>
-        <w:t xml:space="preserve"> </w:t>
-      </w:r>
-    </w:p>
-    <w:p/>
-    <w:p/>
     <w:sectPr>
       <w:pgSz w:w="11906" w:h="16838"/>
       <w:pgMar w:top="1417" w:right="1417" w:bottom="1417" w:left="1417" w:header="708" w:footer="708" w:gutter="0"/>
@@ -3742,17 +3679,18 @@
     <w:link w:val="Kop1Char"/>
     <w:uiPriority w:val="9"/>
     <w:qFormat/>
-    <w:rsid w:val="003B0E0C"/>
+    <w:rsid w:val="00903DFA"/>
     <w:pPr>
       <w:keepNext/>
       <w:keepLines/>
-      <w:spacing w:before="240" w:after="0"/>
+      <w:spacing w:before="240" w:after="0" w:line="240" w:lineRule="auto"/>
+      <w:jc w:val="center"/>
       <w:outlineLvl w:val="0"/>
     </w:pPr>
     <w:rPr>
       <w:rFonts w:ascii="Bahnschrift" w:eastAsiaTheme="majorEastAsia" w:hAnsi="Bahnschrift" w:cstheme="majorBidi"/>
       <w:color w:val="365F91" w:themeColor="accent1" w:themeShade="BF"/>
-      <w:sz w:val="48"/>
+      <w:sz w:val="52"/>
       <w:szCs w:val="32"/>
     </w:rPr>
   </w:style>
@@ -3764,7 +3702,7 @@
     <w:uiPriority w:val="9"/>
     <w:unhideWhenUsed/>
     <w:qFormat/>
-    <w:rsid w:val="003B0E0C"/>
+    <w:rsid w:val="0030615C"/>
     <w:pPr>
       <w:keepNext/>
       <w:keepLines/>
@@ -3774,7 +3712,7 @@
     <w:rPr>
       <w:rFonts w:ascii="Bahnschrift" w:eastAsiaTheme="majorEastAsia" w:hAnsi="Bahnschrift" w:cstheme="majorBidi"/>
       <w:color w:val="365F91" w:themeColor="accent1" w:themeShade="BF"/>
-      <w:sz w:val="32"/>
+      <w:sz w:val="36"/>
       <w:szCs w:val="26"/>
     </w:rPr>
   </w:style>
@@ -3786,7 +3724,7 @@
     <w:uiPriority w:val="9"/>
     <w:unhideWhenUsed/>
     <w:qFormat/>
-    <w:rsid w:val="00DF54A5"/>
+    <w:rsid w:val="00903DFA"/>
     <w:pPr>
       <w:keepNext/>
       <w:keepLines/>
@@ -3794,8 +3732,9 @@
       <w:outlineLvl w:val="2"/>
     </w:pPr>
     <w:rPr>
-      <w:rFonts w:asciiTheme="majorHAnsi" w:eastAsiaTheme="majorEastAsia" w:hAnsiTheme="majorHAnsi" w:cstheme="majorBidi"/>
+      <w:rFonts w:eastAsiaTheme="majorEastAsia" w:cstheme="majorBidi"/>
       <w:color w:val="243F60" w:themeColor="accent1" w:themeShade="7F"/>
+      <w:sz w:val="28"/>
       <w:szCs w:val="24"/>
     </w:rPr>
   </w:style>
@@ -3856,11 +3795,11 @@
     <w:basedOn w:val="Standaardalinea-lettertype"/>
     <w:link w:val="Kop1"/>
     <w:uiPriority w:val="9"/>
-    <w:rsid w:val="003B0E0C"/>
+    <w:rsid w:val="00903DFA"/>
     <w:rPr>
       <w:rFonts w:ascii="Bahnschrift" w:eastAsiaTheme="majorEastAsia" w:hAnsi="Bahnschrift" w:cstheme="majorBidi"/>
       <w:color w:val="365F91" w:themeColor="accent1" w:themeShade="BF"/>
-      <w:sz w:val="48"/>
+      <w:sz w:val="52"/>
       <w:szCs w:val="32"/>
     </w:rPr>
   </w:style>
@@ -3869,11 +3808,11 @@
     <w:basedOn w:val="Standaardalinea-lettertype"/>
     <w:link w:val="Kop2"/>
     <w:uiPriority w:val="9"/>
-    <w:rsid w:val="003B0E0C"/>
+    <w:rsid w:val="0030615C"/>
     <w:rPr>
       <w:rFonts w:ascii="Bahnschrift" w:eastAsiaTheme="majorEastAsia" w:hAnsi="Bahnschrift" w:cstheme="majorBidi"/>
       <w:color w:val="365F91" w:themeColor="accent1" w:themeShade="BF"/>
-      <w:sz w:val="32"/>
+      <w:sz w:val="36"/>
       <w:szCs w:val="26"/>
     </w:rPr>
   </w:style>
@@ -3984,11 +3923,11 @@
     <w:basedOn w:val="Standaardalinea-lettertype"/>
     <w:link w:val="Kop3"/>
     <w:uiPriority w:val="9"/>
-    <w:rsid w:val="00DF54A5"/>
+    <w:rsid w:val="00903DFA"/>
     <w:rPr>
-      <w:rFonts w:asciiTheme="majorHAnsi" w:eastAsiaTheme="majorEastAsia" w:hAnsiTheme="majorHAnsi" w:cstheme="majorBidi"/>
+      <w:rFonts w:ascii="Bahnschrift Light" w:eastAsiaTheme="majorEastAsia" w:hAnsi="Bahnschrift Light" w:cstheme="majorBidi"/>
       <w:color w:val="243F60" w:themeColor="accent1" w:themeShade="7F"/>
-      <w:sz w:val="24"/>
+      <w:sz w:val="28"/>
       <w:szCs w:val="24"/>
     </w:rPr>
   </w:style>
@@ -4298,7 +4237,7 @@
 </file>
 
 <file path=customXml/itemProps1.xml><?xml version="1.0" encoding="utf-8"?>
-<ds:datastoreItem xmlns:ds="http://schemas.openxmlformats.org/officeDocument/2006/customXml" ds:itemID="{32DB0ED0-18BA-4122-91CA-9C5DB38D4C1C}">
+<ds:datastoreItem xmlns:ds="http://schemas.openxmlformats.org/officeDocument/2006/customXml" ds:itemID="{09E3F193-3E38-4175-B7F4-3A0955C5A074}">
   <ds:schemaRefs>
     <ds:schemaRef ds:uri="http://schemas.openxmlformats.org/officeDocument/2006/bibliography"/>
   </ds:schemaRefs>

</xml_diff>